<commit_message>
Added summary table, improved rec
</commit_message>
<xml_diff>
--- a/Springboard Capstone Project 2 Final Report.docx
+++ b/Springboard Capstone Project 2 Final Report.docx
@@ -365,6 +365,7 @@
                                   <w:dataBinding w:prefixMappings="xmlns:ns0='http://purl.org/dc/elements/1.1/' xmlns:ns1='http://schemas.openxmlformats.org/package/2006/metadata/core-properties' " w:xpath="/ns1:coreProperties[1]/ns0:creator[1]" w:storeItemID="{6C3C8BC8-F283-45AE-878A-BAB7291924A1}"/>
                                   <w:text/>
                                 </w:sdtPr>
+                                <w:sdtEndPr/>
                                 <w:sdtContent>
                                   <w:p>
                                     <w:pPr>
@@ -431,6 +432,7 @@
                                     <w:dataBinding w:prefixMappings="xmlns:ns0='http://schemas.microsoft.com/office/2006/coverPageProps' " w:xpath="/ns0:CoverPageProperties[1]/ns0:CompanyEmail[1]" w:storeItemID="{55AF091B-3C7A-41E3-B477-F2FDAA23CFDA}"/>
                                     <w:text/>
                                   </w:sdtPr>
+                                  <w:sdtEndPr/>
                                   <w:sdtContent>
                                     <w:r>
                                       <w:rPr>
@@ -485,6 +487,7 @@
                             <w:dataBinding w:prefixMappings="xmlns:ns0='http://purl.org/dc/elements/1.1/' xmlns:ns1='http://schemas.openxmlformats.org/package/2006/metadata/core-properties' " w:xpath="/ns1:coreProperties[1]/ns0:creator[1]" w:storeItemID="{6C3C8BC8-F283-45AE-878A-BAB7291924A1}"/>
                             <w:text/>
                           </w:sdtPr>
+                          <w:sdtEndPr/>
                           <w:sdtContent>
                             <w:p>
                               <w:pPr>
@@ -551,6 +554,7 @@
                               <w:dataBinding w:prefixMappings="xmlns:ns0='http://schemas.microsoft.com/office/2006/coverPageProps' " w:xpath="/ns0:CoverPageProperties[1]/ns0:CompanyEmail[1]" w:storeItemID="{55AF091B-3C7A-41E3-B477-F2FDAA23CFDA}"/>
                               <w:text/>
                             </w:sdtPr>
+                            <w:sdtEndPr/>
                             <w:sdtContent>
                               <w:r>
                                 <w:rPr>
@@ -3447,6 +3451,7 @@
         <w:tc>
           <w:tcPr>
             <w:tcW w:w="1710" w:type="dxa"/>
+            <w:shd w:val="clear" w:color="auto" w:fill="D9D9D9" w:themeFill="background1" w:themeFillShade="D9"/>
           </w:tcPr>
           <w:p>
             <w:pPr>
@@ -3466,6 +3471,7 @@
         <w:tc>
           <w:tcPr>
             <w:tcW w:w="1710" w:type="dxa"/>
+            <w:shd w:val="clear" w:color="auto" w:fill="D9D9D9" w:themeFill="background1" w:themeFillShade="D9"/>
           </w:tcPr>
           <w:p>
             <w:pPr>
@@ -3485,6 +3491,7 @@
         <w:tc>
           <w:tcPr>
             <w:tcW w:w="1087" w:type="dxa"/>
+            <w:shd w:val="clear" w:color="auto" w:fill="D9D9D9" w:themeFill="background1" w:themeFillShade="D9"/>
           </w:tcPr>
           <w:p>
             <w:pPr>
@@ -3506,6 +3513,7 @@
         <w:tc>
           <w:tcPr>
             <w:tcW w:w="1710" w:type="dxa"/>
+            <w:shd w:val="clear" w:color="auto" w:fill="D9D9D9" w:themeFill="background1" w:themeFillShade="D9"/>
           </w:tcPr>
           <w:p>
             <w:pPr>
@@ -3553,6 +3561,7 @@
         <w:tc>
           <w:tcPr>
             <w:tcW w:w="1710" w:type="dxa"/>
+            <w:shd w:val="clear" w:color="auto" w:fill="D9D9D9" w:themeFill="background1" w:themeFillShade="D9"/>
           </w:tcPr>
           <w:p>
             <w:pPr>
@@ -3753,6 +3762,17 @@
           </mc:Fallback>
         </mc:AlternateContent>
       </w:r>
+    </w:p>
+    <w:p>
+      <w:pPr>
+        <w:jc w:val="both"/>
+        <w:rPr>
+          <w:b/>
+          <w:sz w:val="28"/>
+          <w:szCs w:val="28"/>
+          <w:u w:val="single"/>
+        </w:rPr>
+      </w:pPr>
       <w:r>
         <w:rPr>
           <w:noProof/>
@@ -3761,13 +3781,13 @@
         <mc:AlternateContent>
           <mc:Choice Requires="wps">
             <w:drawing>
-              <wp:anchor distT="45720" distB="45720" distL="114300" distR="114300" simplePos="0" relativeHeight="251669504" behindDoc="0" locked="0" layoutInCell="1" allowOverlap="1" wp14:anchorId="0B68949C" wp14:editId="4619DD9E">
+              <wp:anchor distT="45720" distB="45720" distL="114300" distR="114300" simplePos="0" relativeHeight="251669504" behindDoc="0" locked="0" layoutInCell="1" allowOverlap="1" wp14:anchorId="1D80D21D" wp14:editId="72097315">
                 <wp:simplePos x="0" y="0"/>
                 <wp:positionH relativeFrom="column">
-                  <wp:posOffset>0</wp:posOffset>
+                  <wp:posOffset>670560</wp:posOffset>
                 </wp:positionH>
                 <wp:positionV relativeFrom="paragraph">
-                  <wp:posOffset>629920</wp:posOffset>
+                  <wp:posOffset>450850</wp:posOffset>
                 </wp:positionV>
                 <wp:extent cx="838200" cy="276225"/>
                 <wp:effectExtent l="0" t="0" r="0" b="9525"/>
@@ -3837,7 +3857,7 @@
           </mc:Choice>
           <mc:Fallback>
             <w:pict>
-              <v:shape w14:anchorId="0B68949C" id="_x0000_s1031" type="#_x0000_t202" style="position:absolute;left:0;text-align:left;margin-left:0;margin-top:49.6pt;width:66pt;height:21.75pt;z-index:251669504;visibility:visible;mso-wrap-style:square;mso-width-percent:0;mso-height-percent:0;mso-wrap-distance-left:9pt;mso-wrap-distance-top:3.6pt;mso-wrap-distance-right:9pt;mso-wrap-distance-bottom:3.6pt;mso-position-horizontal:absolute;mso-position-horizontal-relative:text;mso-position-vertical:absolute;mso-position-vertical-relative:text;mso-width-percent:0;mso-height-percent:0;mso-width-relative:margin;mso-height-relative:margin;v-text-anchor:top" o:gfxdata="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" stroked="f">
+              <v:shape w14:anchorId="1D80D21D" id="_x0000_s1031" type="#_x0000_t202" style="position:absolute;left:0;text-align:left;margin-left:52.8pt;margin-top:35.5pt;width:66pt;height:21.75pt;z-index:251669504;visibility:visible;mso-wrap-style:square;mso-width-percent:0;mso-height-percent:0;mso-wrap-distance-left:9pt;mso-wrap-distance-top:3.6pt;mso-wrap-distance-right:9pt;mso-wrap-distance-bottom:3.6pt;mso-position-horizontal:absolute;mso-position-horizontal-relative:text;mso-position-vertical:absolute;mso-position-vertical-relative:text;mso-width-percent:0;mso-height-percent:0;mso-width-relative:margin;mso-height-relative:margin;v-text-anchor:top" o:gfxdata="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" stroked="f">
                 <v:textbox>
                   <w:txbxContent>
                     <w:p>
@@ -3864,17 +3884,6 @@
         </mc:AlternateContent>
       </w:r>
     </w:p>
-    <w:p>
-      <w:pPr>
-        <w:jc w:val="both"/>
-        <w:rPr>
-          <w:b/>
-          <w:sz w:val="28"/>
-          <w:szCs w:val="28"/>
-          <w:u w:val="single"/>
-        </w:rPr>
-      </w:pPr>
-    </w:p>
     <w:tbl>
       <w:tblPr>
         <w:tblStyle w:val="TableGrid"/>
@@ -3891,6 +3900,7 @@
         <w:tc>
           <w:tcPr>
             <w:tcW w:w="1710" w:type="dxa"/>
+            <w:shd w:val="clear" w:color="auto" w:fill="D9D9D9" w:themeFill="background1" w:themeFillShade="D9"/>
           </w:tcPr>
           <w:p>
             <w:pPr>
@@ -3910,6 +3920,7 @@
         <w:tc>
           <w:tcPr>
             <w:tcW w:w="1710" w:type="dxa"/>
+            <w:shd w:val="clear" w:color="auto" w:fill="D9D9D9" w:themeFill="background1" w:themeFillShade="D9"/>
           </w:tcPr>
           <w:p>
             <w:pPr>
@@ -3929,6 +3940,7 @@
         <w:tc>
           <w:tcPr>
             <w:tcW w:w="1087" w:type="dxa"/>
+            <w:shd w:val="clear" w:color="auto" w:fill="D9D9D9" w:themeFill="background1" w:themeFillShade="D9"/>
           </w:tcPr>
           <w:p>
             <w:pPr>
@@ -3950,6 +3962,7 @@
         <w:tc>
           <w:tcPr>
             <w:tcW w:w="1710" w:type="dxa"/>
+            <w:shd w:val="clear" w:color="auto" w:fill="D9D9D9" w:themeFill="background1" w:themeFillShade="D9"/>
           </w:tcPr>
           <w:p>
             <w:pPr>
@@ -3997,6 +4010,7 @@
         <w:tc>
           <w:tcPr>
             <w:tcW w:w="1710" w:type="dxa"/>
+            <w:shd w:val="clear" w:color="auto" w:fill="D9D9D9" w:themeFill="background1" w:themeFillShade="D9"/>
           </w:tcPr>
           <w:p>
             <w:pPr>
@@ -4616,6 +4630,7 @@
         <w:tc>
           <w:tcPr>
             <w:tcW w:w="1710" w:type="dxa"/>
+            <w:shd w:val="clear" w:color="auto" w:fill="D9D9D9" w:themeFill="background1" w:themeFillShade="D9"/>
           </w:tcPr>
           <w:p>
             <w:pPr>
@@ -4635,6 +4650,7 @@
         <w:tc>
           <w:tcPr>
             <w:tcW w:w="1710" w:type="dxa"/>
+            <w:shd w:val="clear" w:color="auto" w:fill="D9D9D9" w:themeFill="background1" w:themeFillShade="D9"/>
           </w:tcPr>
           <w:p>
             <w:pPr>
@@ -4654,6 +4670,7 @@
         <w:tc>
           <w:tcPr>
             <w:tcW w:w="1087" w:type="dxa"/>
+            <w:shd w:val="clear" w:color="auto" w:fill="D9D9D9" w:themeFill="background1" w:themeFillShade="D9"/>
           </w:tcPr>
           <w:p>
             <w:pPr>
@@ -4675,6 +4692,7 @@
         <w:tc>
           <w:tcPr>
             <w:tcW w:w="1710" w:type="dxa"/>
+            <w:shd w:val="clear" w:color="auto" w:fill="D9D9D9" w:themeFill="background1" w:themeFillShade="D9"/>
           </w:tcPr>
           <w:p>
             <w:pPr>
@@ -4722,6 +4740,7 @@
         <w:tc>
           <w:tcPr>
             <w:tcW w:w="1710" w:type="dxa"/>
+            <w:shd w:val="clear" w:color="auto" w:fill="D9D9D9" w:themeFill="background1" w:themeFillShade="D9"/>
           </w:tcPr>
           <w:p>
             <w:pPr>
@@ -5066,6 +5085,7 @@
         <w:tc>
           <w:tcPr>
             <w:tcW w:w="1710" w:type="dxa"/>
+            <w:shd w:val="clear" w:color="auto" w:fill="D9D9D9" w:themeFill="background1" w:themeFillShade="D9"/>
           </w:tcPr>
           <w:p>
             <w:pPr>
@@ -5085,6 +5105,7 @@
         <w:tc>
           <w:tcPr>
             <w:tcW w:w="1710" w:type="dxa"/>
+            <w:shd w:val="clear" w:color="auto" w:fill="D9D9D9" w:themeFill="background1" w:themeFillShade="D9"/>
           </w:tcPr>
           <w:p>
             <w:pPr>
@@ -5104,6 +5125,7 @@
         <w:tc>
           <w:tcPr>
             <w:tcW w:w="1087" w:type="dxa"/>
+            <w:shd w:val="clear" w:color="auto" w:fill="D9D9D9" w:themeFill="background1" w:themeFillShade="D9"/>
           </w:tcPr>
           <w:p>
             <w:pPr>
@@ -5125,6 +5147,7 @@
         <w:tc>
           <w:tcPr>
             <w:tcW w:w="1710" w:type="dxa"/>
+            <w:shd w:val="clear" w:color="auto" w:fill="D9D9D9" w:themeFill="background1" w:themeFillShade="D9"/>
           </w:tcPr>
           <w:p>
             <w:pPr>
@@ -5172,6 +5195,7 @@
         <w:tc>
           <w:tcPr>
             <w:tcW w:w="1710" w:type="dxa"/>
+            <w:shd w:val="clear" w:color="auto" w:fill="D9D9D9" w:themeFill="background1" w:themeFillShade="D9"/>
           </w:tcPr>
           <w:p>
             <w:pPr>
@@ -5589,6 +5613,7 @@
         <w:tc>
           <w:tcPr>
             <w:tcW w:w="1710" w:type="dxa"/>
+            <w:shd w:val="clear" w:color="auto" w:fill="D9D9D9" w:themeFill="background1" w:themeFillShade="D9"/>
           </w:tcPr>
           <w:p>
             <w:pPr>
@@ -5608,6 +5633,7 @@
         <w:tc>
           <w:tcPr>
             <w:tcW w:w="1710" w:type="dxa"/>
+            <w:shd w:val="clear" w:color="auto" w:fill="D9D9D9" w:themeFill="background1" w:themeFillShade="D9"/>
           </w:tcPr>
           <w:p>
             <w:pPr>
@@ -5627,6 +5653,7 @@
         <w:tc>
           <w:tcPr>
             <w:tcW w:w="1087" w:type="dxa"/>
+            <w:shd w:val="clear" w:color="auto" w:fill="D9D9D9" w:themeFill="background1" w:themeFillShade="D9"/>
           </w:tcPr>
           <w:p>
             <w:pPr>
@@ -5648,6 +5675,7 @@
         <w:tc>
           <w:tcPr>
             <w:tcW w:w="1710" w:type="dxa"/>
+            <w:shd w:val="clear" w:color="auto" w:fill="D9D9D9" w:themeFill="background1" w:themeFillShade="D9"/>
           </w:tcPr>
           <w:p>
             <w:pPr>
@@ -5695,6 +5723,7 @@
         <w:tc>
           <w:tcPr>
             <w:tcW w:w="1710" w:type="dxa"/>
+            <w:shd w:val="clear" w:color="auto" w:fill="D9D9D9" w:themeFill="background1" w:themeFillShade="D9"/>
           </w:tcPr>
           <w:p>
             <w:pPr>
@@ -6347,6 +6376,429 @@
     </w:p>
     <w:p>
       <w:pPr>
+        <w:rPr>
+          <w:szCs w:val="28"/>
+        </w:rPr>
+      </w:pPr>
+      <w:r>
+        <w:rPr>
+          <w:i/>
+        </w:rPr>
+        <w:t>Confusion Matrix</w:t>
+      </w:r>
+    </w:p>
+    <w:p>
+      <w:pPr>
+        <w:jc w:val="both"/>
+        <w:rPr>
+          <w:b/>
+          <w:sz w:val="28"/>
+          <w:szCs w:val="28"/>
+          <w:u w:val="single"/>
+        </w:rPr>
+      </w:pPr>
+      <w:r>
+        <w:rPr>
+          <w:b/>
+          <w:noProof/>
+        </w:rPr>
+        <mc:AlternateContent>
+          <mc:Choice Requires="wps">
+            <w:drawing>
+              <wp:anchor distT="0" distB="0" distL="114300" distR="114300" simplePos="0" relativeHeight="251684864" behindDoc="1" locked="0" layoutInCell="1" allowOverlap="1" wp14:anchorId="44495F68" wp14:editId="4DDDF53E">
+                <wp:simplePos x="0" y="0"/>
+                <wp:positionH relativeFrom="column">
+                  <wp:posOffset>518160</wp:posOffset>
+                </wp:positionH>
+                <wp:positionV relativeFrom="paragraph">
+                  <wp:posOffset>518795</wp:posOffset>
+                </wp:positionV>
+                <wp:extent cx="838200" cy="276225"/>
+                <wp:effectExtent l="0" t="0" r="0" b="9525"/>
+                <wp:wrapNone/>
+                <wp:docPr id="21" name="Text Box 2"/>
+                <wp:cNvGraphicFramePr>
+                  <a:graphicFrameLocks xmlns:a="http://schemas.openxmlformats.org/drawingml/2006/main"/>
+                </wp:cNvGraphicFramePr>
+                <a:graphic xmlns:a="http://schemas.openxmlformats.org/drawingml/2006/main">
+                  <a:graphicData uri="http://schemas.microsoft.com/office/word/2010/wordprocessingShape">
+                    <wps:wsp>
+                      <wps:cNvSpPr txBox="1">
+                        <a:spLocks noChangeArrowheads="1"/>
+                      </wps:cNvSpPr>
+                      <wps:spPr bwMode="auto">
+                        <a:xfrm>
+                          <a:off x="0" y="0"/>
+                          <a:ext cx="838200" cy="276225"/>
+                        </a:xfrm>
+                        <a:prstGeom prst="rect">
+                          <a:avLst/>
+                        </a:prstGeom>
+                        <a:solidFill>
+                          <a:srgbClr val="FFFFFF"/>
+                        </a:solidFill>
+                        <a:ln w="9525">
+                          <a:noFill/>
+                          <a:miter lim="800000"/>
+                          <a:headEnd/>
+                          <a:tailEnd/>
+                        </a:ln>
+                      </wps:spPr>
+                      <wps:txbx>
+                        <w:txbxContent>
+                          <w:p>
+                            <w:pPr>
+                              <w:jc w:val="center"/>
+                              <w:rPr>
+                                <w:b/>
+                                <w:sz w:val="24"/>
+                              </w:rPr>
+                            </w:pPr>
+                            <w:r>
+                              <w:rPr>
+                                <w:b/>
+                                <w:sz w:val="24"/>
+                              </w:rPr>
+                              <w:t>Actual</w:t>
+                            </w:r>
+                          </w:p>
+                        </w:txbxContent>
+                      </wps:txbx>
+                      <wps:bodyPr rot="0" vert="horz" wrap="square" lIns="91440" tIns="45720" rIns="91440" bIns="45720" anchor="t" anchorCtr="0">
+                        <a:noAutofit/>
+                      </wps:bodyPr>
+                    </wps:wsp>
+                  </a:graphicData>
+                </a:graphic>
+              </wp:anchor>
+            </w:drawing>
+          </mc:Choice>
+          <mc:Fallback>
+            <w:pict>
+              <v:shape w14:anchorId="44495F68" id="_x0000_s1038" type="#_x0000_t202" style="position:absolute;left:0;text-align:left;margin-left:40.8pt;margin-top:40.85pt;width:66pt;height:21.75pt;z-index:-251631616;visibility:visible;mso-wrap-style:square;mso-wrap-distance-left:9pt;mso-wrap-distance-top:0;mso-wrap-distance-right:9pt;mso-wrap-distance-bottom:0;mso-position-horizontal:absolute;mso-position-horizontal-relative:text;mso-position-vertical:absolute;mso-position-vertical-relative:text;v-text-anchor:top" o:gfxdata="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" stroked="f">
+                <v:textbox>
+                  <w:txbxContent>
+                    <w:p>
+                      <w:pPr>
+                        <w:jc w:val="center"/>
+                        <w:rPr>
+                          <w:b/>
+                          <w:sz w:val="24"/>
+                        </w:rPr>
+                      </w:pPr>
+                      <w:r>
+                        <w:rPr>
+                          <w:b/>
+                          <w:sz w:val="24"/>
+                        </w:rPr>
+                        <w:t>Actual</w:t>
+                      </w:r>
+                    </w:p>
+                  </w:txbxContent>
+                </v:textbox>
+              </v:shape>
+            </w:pict>
+          </mc:Fallback>
+        </mc:AlternateContent>
+      </w:r>
+      <w:r>
+        <w:rPr>
+          <w:b/>
+          <w:noProof/>
+        </w:rPr>
+        <mc:AlternateContent>
+          <mc:Choice Requires="wps">
+            <w:drawing>
+              <wp:anchor distT="45720" distB="45720" distL="114300" distR="114300" simplePos="0" relativeHeight="251683840" behindDoc="0" locked="0" layoutInCell="1" allowOverlap="1" wp14:anchorId="57162AE8" wp14:editId="0878E8E4">
+                <wp:simplePos x="0" y="0"/>
+                <wp:positionH relativeFrom="column">
+                  <wp:posOffset>2987040</wp:posOffset>
+                </wp:positionH>
+                <wp:positionV relativeFrom="paragraph">
+                  <wp:posOffset>11430</wp:posOffset>
+                </wp:positionV>
+                <wp:extent cx="838200" cy="276225"/>
+                <wp:effectExtent l="0" t="0" r="0" b="9525"/>
+                <wp:wrapSquare wrapText="bothSides"/>
+                <wp:docPr id="22" name="Text Box 2"/>
+                <wp:cNvGraphicFramePr>
+                  <a:graphicFrameLocks xmlns:a="http://schemas.openxmlformats.org/drawingml/2006/main"/>
+                </wp:cNvGraphicFramePr>
+                <a:graphic xmlns:a="http://schemas.openxmlformats.org/drawingml/2006/main">
+                  <a:graphicData uri="http://schemas.microsoft.com/office/word/2010/wordprocessingShape">
+                    <wps:wsp>
+                      <wps:cNvSpPr txBox="1">
+                        <a:spLocks noChangeArrowheads="1"/>
+                      </wps:cNvSpPr>
+                      <wps:spPr bwMode="auto">
+                        <a:xfrm>
+                          <a:off x="0" y="0"/>
+                          <a:ext cx="838200" cy="276225"/>
+                        </a:xfrm>
+                        <a:prstGeom prst="rect">
+                          <a:avLst/>
+                        </a:prstGeom>
+                        <a:solidFill>
+                          <a:srgbClr val="FFFFFF"/>
+                        </a:solidFill>
+                        <a:ln w="9525">
+                          <a:noFill/>
+                          <a:miter lim="800000"/>
+                          <a:headEnd/>
+                          <a:tailEnd/>
+                        </a:ln>
+                      </wps:spPr>
+                      <wps:txbx>
+                        <w:txbxContent>
+                          <w:p>
+                            <w:pPr>
+                              <w:jc w:val="center"/>
+                              <w:rPr>
+                                <w:b/>
+                                <w:sz w:val="24"/>
+                              </w:rPr>
+                            </w:pPr>
+                            <w:r>
+                              <w:rPr>
+                                <w:b/>
+                                <w:sz w:val="24"/>
+                              </w:rPr>
+                              <w:t>Predicted</w:t>
+                            </w:r>
+                          </w:p>
+                        </w:txbxContent>
+                      </wps:txbx>
+                      <wps:bodyPr rot="0" vert="horz" wrap="square" lIns="91440" tIns="45720" rIns="91440" bIns="45720" anchor="t" anchorCtr="0">
+                        <a:noAutofit/>
+                      </wps:bodyPr>
+                    </wps:wsp>
+                  </a:graphicData>
+                </a:graphic>
+                <wp14:sizeRelH relativeFrom="margin">
+                  <wp14:pctWidth>0</wp14:pctWidth>
+                </wp14:sizeRelH>
+                <wp14:sizeRelV relativeFrom="margin">
+                  <wp14:pctHeight>0</wp14:pctHeight>
+                </wp14:sizeRelV>
+              </wp:anchor>
+            </w:drawing>
+          </mc:Choice>
+          <mc:Fallback>
+            <w:pict>
+              <v:shape w14:anchorId="57162AE8" id="_x0000_s1039" type="#_x0000_t202" style="position:absolute;left:0;text-align:left;margin-left:235.2pt;margin-top:.9pt;width:66pt;height:21.75pt;z-index:251683840;visibility:visible;mso-wrap-style:square;mso-width-percent:0;mso-height-percent:0;mso-wrap-distance-left:9pt;mso-wrap-distance-top:3.6pt;mso-wrap-distance-right:9pt;mso-wrap-distance-bottom:3.6pt;mso-position-horizontal:absolute;mso-position-horizontal-relative:text;mso-position-vertical:absolute;mso-position-vertical-relative:text;mso-width-percent:0;mso-height-percent:0;mso-width-relative:margin;mso-height-relative:margin;v-text-anchor:top" o:gfxdata="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" stroked="f">
+                <v:textbox>
+                  <w:txbxContent>
+                    <w:p>
+                      <w:pPr>
+                        <w:jc w:val="center"/>
+                        <w:rPr>
+                          <w:b/>
+                          <w:sz w:val="24"/>
+                        </w:rPr>
+                      </w:pPr>
+                      <w:r>
+                        <w:rPr>
+                          <w:b/>
+                          <w:sz w:val="24"/>
+                        </w:rPr>
+                        <w:t>Predicted</w:t>
+                      </w:r>
+                    </w:p>
+                  </w:txbxContent>
+                </v:textbox>
+                <w10:wrap type="square"/>
+              </v:shape>
+            </w:pict>
+          </mc:Fallback>
+        </mc:AlternateContent>
+      </w:r>
+    </w:p>
+    <w:tbl>
+      <w:tblPr>
+        <w:tblStyle w:val="TableGrid"/>
+        <w:tblW w:w="0" w:type="auto"/>
+        <w:tblInd w:w="2515" w:type="dxa"/>
+        <w:tblLook w:val="04A0" w:firstRow="1" w:lastRow="0" w:firstColumn="1" w:lastColumn="0" w:noHBand="0" w:noVBand="1"/>
+      </w:tblPr>
+      <w:tblGrid>
+        <w:gridCol w:w="1710"/>
+        <w:gridCol w:w="1710"/>
+        <w:gridCol w:w="1087"/>
+      </w:tblGrid>
+      <w:tr>
+        <w:tc>
+          <w:tcPr>
+            <w:tcW w:w="1710" w:type="dxa"/>
+            <w:shd w:val="clear" w:color="auto" w:fill="D9D9D9" w:themeFill="background1" w:themeFillShade="D9"/>
+          </w:tcPr>
+          <w:p>
+            <w:pPr>
+              <w:jc w:val="both"/>
+              <w:rPr>
+                <w:b/>
+              </w:rPr>
+            </w:pPr>
+            <w:r>
+              <w:rPr>
+                <w:b/>
+              </w:rPr>
+              <w:t>Class</w:t>
+            </w:r>
+          </w:p>
+        </w:tc>
+        <w:tc>
+          <w:tcPr>
+            <w:tcW w:w="1710" w:type="dxa"/>
+            <w:shd w:val="clear" w:color="auto" w:fill="D9D9D9" w:themeFill="background1" w:themeFillShade="D9"/>
+          </w:tcPr>
+          <w:p>
+            <w:pPr>
+              <w:jc w:val="both"/>
+              <w:rPr>
+                <w:b/>
+              </w:rPr>
+            </w:pPr>
+            <w:r>
+              <w:rPr>
+                <w:b/>
+              </w:rPr>
+              <w:t>Non-Duplicate</w:t>
+            </w:r>
+          </w:p>
+        </w:tc>
+        <w:tc>
+          <w:tcPr>
+            <w:tcW w:w="1087" w:type="dxa"/>
+            <w:shd w:val="clear" w:color="auto" w:fill="D9D9D9" w:themeFill="background1" w:themeFillShade="D9"/>
+          </w:tcPr>
+          <w:p>
+            <w:pPr>
+              <w:jc w:val="both"/>
+              <w:rPr>
+                <w:b/>
+              </w:rPr>
+            </w:pPr>
+            <w:r>
+              <w:rPr>
+                <w:b/>
+              </w:rPr>
+              <w:t>Duplicate</w:t>
+            </w:r>
+          </w:p>
+        </w:tc>
+      </w:tr>
+      <w:tr>
+        <w:tc>
+          <w:tcPr>
+            <w:tcW w:w="1710" w:type="dxa"/>
+            <w:shd w:val="clear" w:color="auto" w:fill="D9D9D9" w:themeFill="background1" w:themeFillShade="D9"/>
+          </w:tcPr>
+          <w:p>
+            <w:pPr>
+              <w:jc w:val="both"/>
+              <w:rPr>
+                <w:b/>
+              </w:rPr>
+            </w:pPr>
+            <w:r>
+              <w:rPr>
+                <w:b/>
+              </w:rPr>
+              <w:t>Non-Duplicate</w:t>
+            </w:r>
+          </w:p>
+        </w:tc>
+        <w:tc>
+          <w:tcPr>
+            <w:tcW w:w="1710" w:type="dxa"/>
+          </w:tcPr>
+          <w:p>
+            <w:pPr>
+              <w:jc w:val="both"/>
+            </w:pPr>
+            <w:r>
+              <w:t>71792</w:t>
+            </w:r>
+          </w:p>
+        </w:tc>
+        <w:tc>
+          <w:tcPr>
+            <w:tcW w:w="1087" w:type="dxa"/>
+          </w:tcPr>
+          <w:p>
+            <w:pPr>
+              <w:jc w:val="both"/>
+            </w:pPr>
+            <w:r>
+              <w:t>12414</w:t>
+            </w:r>
+          </w:p>
+        </w:tc>
+      </w:tr>
+      <w:tr>
+        <w:tc>
+          <w:tcPr>
+            <w:tcW w:w="1710" w:type="dxa"/>
+            <w:shd w:val="clear" w:color="auto" w:fill="D9D9D9" w:themeFill="background1" w:themeFillShade="D9"/>
+          </w:tcPr>
+          <w:p>
+            <w:pPr>
+              <w:jc w:val="both"/>
+              <w:rPr>
+                <w:b/>
+              </w:rPr>
+            </w:pPr>
+            <w:r>
+              <w:rPr>
+                <w:b/>
+              </w:rPr>
+              <w:t>Duplicate</w:t>
+            </w:r>
+          </w:p>
+        </w:tc>
+        <w:tc>
+          <w:tcPr>
+            <w:tcW w:w="1710" w:type="dxa"/>
+          </w:tcPr>
+          <w:p>
+            <w:pPr>
+              <w:jc w:val="both"/>
+            </w:pPr>
+            <w:r>
+              <w:t>22352</w:t>
+            </w:r>
+          </w:p>
+        </w:tc>
+        <w:tc>
+          <w:tcPr>
+            <w:tcW w:w="1087" w:type="dxa"/>
+          </w:tcPr>
+          <w:p>
+            <w:pPr>
+              <w:jc w:val="both"/>
+            </w:pPr>
+            <w:r>
+              <w:t>26858</w:t>
+            </w:r>
+          </w:p>
+        </w:tc>
+      </w:tr>
+    </w:tbl>
+    <w:p>
+      <w:pPr>
+        <w:jc w:val="both"/>
+        <w:rPr>
+          <w:u w:val="single"/>
+        </w:rPr>
+      </w:pPr>
+    </w:p>
+    <w:p>
+      <w:pPr>
+        <w:jc w:val="both"/>
+      </w:pPr>
+    </w:p>
+    <w:p>
+      <w:pPr>
         <w:jc w:val="both"/>
         <w:rPr>
           <w:u w:val="single"/>
@@ -6454,6 +6906,7 @@
     </w:p>
     <w:p>
       <w:r>
+        <w:lastRenderedPageBreak/>
         <w:t>We observe that the accuracy over the training set improves to about 87%, the accuracy over the validation set saturates to below 7</w:t>
       </w:r>
       <w:r>
@@ -6463,19 +6916,6 @@
         <w:t>%.</w:t>
       </w:r>
     </w:p>
-    <w:p/>
-    <w:p>
-      <w:r>
-        <w:br/>
-      </w:r>
-      <w:r>
-        <w:br/>
-      </w:r>
-      <w:r>
-        <w:br/>
-      </w:r>
-    </w:p>
-    <w:p/>
     <w:p>
       <w:pPr>
         <w:rPr>
@@ -6550,15 +6990,429 @@
     </w:p>
     <w:p>
       <w:pPr>
+        <w:rPr>
+          <w:szCs w:val="28"/>
+        </w:rPr>
+      </w:pPr>
+      <w:r>
+        <w:rPr>
+          <w:i/>
+        </w:rPr>
+        <w:t>Confusion Matrix</w:t>
+      </w:r>
+    </w:p>
+    <w:p>
+      <w:pPr>
         <w:jc w:val="both"/>
         <w:rPr>
+          <w:b/>
+          <w:sz w:val="28"/>
+          <w:szCs w:val="28"/>
           <w:u w:val="single"/>
         </w:rPr>
       </w:pPr>
       <w:r>
         <w:rPr>
+          <w:b/>
+          <w:noProof/>
+        </w:rPr>
+        <mc:AlternateContent>
+          <mc:Choice Requires="wps">
+            <w:drawing>
+              <wp:anchor distT="0" distB="0" distL="114300" distR="114300" simplePos="0" relativeHeight="251687936" behindDoc="1" locked="0" layoutInCell="1" allowOverlap="1" wp14:anchorId="2CEC1E85" wp14:editId="795B9307">
+                <wp:simplePos x="0" y="0"/>
+                <wp:positionH relativeFrom="column">
+                  <wp:posOffset>518160</wp:posOffset>
+                </wp:positionH>
+                <wp:positionV relativeFrom="paragraph">
+                  <wp:posOffset>518795</wp:posOffset>
+                </wp:positionV>
+                <wp:extent cx="838200" cy="276225"/>
+                <wp:effectExtent l="0" t="0" r="0" b="9525"/>
+                <wp:wrapNone/>
+                <wp:docPr id="25" name="Text Box 2"/>
+                <wp:cNvGraphicFramePr>
+                  <a:graphicFrameLocks xmlns:a="http://schemas.openxmlformats.org/drawingml/2006/main"/>
+                </wp:cNvGraphicFramePr>
+                <a:graphic xmlns:a="http://schemas.openxmlformats.org/drawingml/2006/main">
+                  <a:graphicData uri="http://schemas.microsoft.com/office/word/2010/wordprocessingShape">
+                    <wps:wsp>
+                      <wps:cNvSpPr txBox="1">
+                        <a:spLocks noChangeArrowheads="1"/>
+                      </wps:cNvSpPr>
+                      <wps:spPr bwMode="auto">
+                        <a:xfrm>
+                          <a:off x="0" y="0"/>
+                          <a:ext cx="838200" cy="276225"/>
+                        </a:xfrm>
+                        <a:prstGeom prst="rect">
+                          <a:avLst/>
+                        </a:prstGeom>
+                        <a:solidFill>
+                          <a:srgbClr val="FFFFFF"/>
+                        </a:solidFill>
+                        <a:ln w="9525">
+                          <a:noFill/>
+                          <a:miter lim="800000"/>
+                          <a:headEnd/>
+                          <a:tailEnd/>
+                        </a:ln>
+                      </wps:spPr>
+                      <wps:txbx>
+                        <w:txbxContent>
+                          <w:p>
+                            <w:pPr>
+                              <w:jc w:val="center"/>
+                              <w:rPr>
+                                <w:b/>
+                                <w:sz w:val="24"/>
+                              </w:rPr>
+                            </w:pPr>
+                            <w:r>
+                              <w:rPr>
+                                <w:b/>
+                                <w:sz w:val="24"/>
+                              </w:rPr>
+                              <w:t>Actual</w:t>
+                            </w:r>
+                          </w:p>
+                        </w:txbxContent>
+                      </wps:txbx>
+                      <wps:bodyPr rot="0" vert="horz" wrap="square" lIns="91440" tIns="45720" rIns="91440" bIns="45720" anchor="t" anchorCtr="0">
+                        <a:noAutofit/>
+                      </wps:bodyPr>
+                    </wps:wsp>
+                  </a:graphicData>
+                </a:graphic>
+              </wp:anchor>
+            </w:drawing>
+          </mc:Choice>
+          <mc:Fallback>
+            <w:pict>
+              <v:shape w14:anchorId="2CEC1E85" id="_x0000_s1040" type="#_x0000_t202" style="position:absolute;left:0;text-align:left;margin-left:40.8pt;margin-top:40.85pt;width:66pt;height:21.75pt;z-index:-251628544;visibility:visible;mso-wrap-style:square;mso-wrap-distance-left:9pt;mso-wrap-distance-top:0;mso-wrap-distance-right:9pt;mso-wrap-distance-bottom:0;mso-position-horizontal:absolute;mso-position-horizontal-relative:text;mso-position-vertical:absolute;mso-position-vertical-relative:text;v-text-anchor:top" o:gfxdata="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" stroked="f">
+                <v:textbox>
+                  <w:txbxContent>
+                    <w:p>
+                      <w:pPr>
+                        <w:jc w:val="center"/>
+                        <w:rPr>
+                          <w:b/>
+                          <w:sz w:val="24"/>
+                        </w:rPr>
+                      </w:pPr>
+                      <w:r>
+                        <w:rPr>
+                          <w:b/>
+                          <w:sz w:val="24"/>
+                        </w:rPr>
+                        <w:t>Actual</w:t>
+                      </w:r>
+                    </w:p>
+                  </w:txbxContent>
+                </v:textbox>
+              </v:shape>
+            </w:pict>
+          </mc:Fallback>
+        </mc:AlternateContent>
+      </w:r>
+      <w:r>
+        <w:rPr>
+          <w:b/>
+          <w:noProof/>
+        </w:rPr>
+        <mc:AlternateContent>
+          <mc:Choice Requires="wps">
+            <w:drawing>
+              <wp:anchor distT="45720" distB="45720" distL="114300" distR="114300" simplePos="0" relativeHeight="251686912" behindDoc="0" locked="0" layoutInCell="1" allowOverlap="1" wp14:anchorId="49247505" wp14:editId="16AA15DD">
+                <wp:simplePos x="0" y="0"/>
+                <wp:positionH relativeFrom="column">
+                  <wp:posOffset>2987040</wp:posOffset>
+                </wp:positionH>
+                <wp:positionV relativeFrom="paragraph">
+                  <wp:posOffset>11430</wp:posOffset>
+                </wp:positionV>
+                <wp:extent cx="838200" cy="276225"/>
+                <wp:effectExtent l="0" t="0" r="0" b="9525"/>
+                <wp:wrapSquare wrapText="bothSides"/>
+                <wp:docPr id="31" name="Text Box 2"/>
+                <wp:cNvGraphicFramePr>
+                  <a:graphicFrameLocks xmlns:a="http://schemas.openxmlformats.org/drawingml/2006/main"/>
+                </wp:cNvGraphicFramePr>
+                <a:graphic xmlns:a="http://schemas.openxmlformats.org/drawingml/2006/main">
+                  <a:graphicData uri="http://schemas.microsoft.com/office/word/2010/wordprocessingShape">
+                    <wps:wsp>
+                      <wps:cNvSpPr txBox="1">
+                        <a:spLocks noChangeArrowheads="1"/>
+                      </wps:cNvSpPr>
+                      <wps:spPr bwMode="auto">
+                        <a:xfrm>
+                          <a:off x="0" y="0"/>
+                          <a:ext cx="838200" cy="276225"/>
+                        </a:xfrm>
+                        <a:prstGeom prst="rect">
+                          <a:avLst/>
+                        </a:prstGeom>
+                        <a:solidFill>
+                          <a:srgbClr val="FFFFFF"/>
+                        </a:solidFill>
+                        <a:ln w="9525">
+                          <a:noFill/>
+                          <a:miter lim="800000"/>
+                          <a:headEnd/>
+                          <a:tailEnd/>
+                        </a:ln>
+                      </wps:spPr>
+                      <wps:txbx>
+                        <w:txbxContent>
+                          <w:p>
+                            <w:pPr>
+                              <w:jc w:val="center"/>
+                              <w:rPr>
+                                <w:b/>
+                                <w:sz w:val="24"/>
+                              </w:rPr>
+                            </w:pPr>
+                            <w:r>
+                              <w:rPr>
+                                <w:b/>
+                                <w:sz w:val="24"/>
+                              </w:rPr>
+                              <w:t>Predicted</w:t>
+                            </w:r>
+                          </w:p>
+                        </w:txbxContent>
+                      </wps:txbx>
+                      <wps:bodyPr rot="0" vert="horz" wrap="square" lIns="91440" tIns="45720" rIns="91440" bIns="45720" anchor="t" anchorCtr="0">
+                        <a:noAutofit/>
+                      </wps:bodyPr>
+                    </wps:wsp>
+                  </a:graphicData>
+                </a:graphic>
+                <wp14:sizeRelH relativeFrom="margin">
+                  <wp14:pctWidth>0</wp14:pctWidth>
+                </wp14:sizeRelH>
+                <wp14:sizeRelV relativeFrom="margin">
+                  <wp14:pctHeight>0</wp14:pctHeight>
+                </wp14:sizeRelV>
+              </wp:anchor>
+            </w:drawing>
+          </mc:Choice>
+          <mc:Fallback>
+            <w:pict>
+              <v:shape w14:anchorId="49247505" id="_x0000_s1041" type="#_x0000_t202" style="position:absolute;left:0;text-align:left;margin-left:235.2pt;margin-top:.9pt;width:66pt;height:21.75pt;z-index:251686912;visibility:visible;mso-wrap-style:square;mso-width-percent:0;mso-height-percent:0;mso-wrap-distance-left:9pt;mso-wrap-distance-top:3.6pt;mso-wrap-distance-right:9pt;mso-wrap-distance-bottom:3.6pt;mso-position-horizontal:absolute;mso-position-horizontal-relative:text;mso-position-vertical:absolute;mso-position-vertical-relative:text;mso-width-percent:0;mso-height-percent:0;mso-width-relative:margin;mso-height-relative:margin;v-text-anchor:top" o:gfxdata="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" stroked="f">
+                <v:textbox>
+                  <w:txbxContent>
+                    <w:p>
+                      <w:pPr>
+                        <w:jc w:val="center"/>
+                        <w:rPr>
+                          <w:b/>
+                          <w:sz w:val="24"/>
+                        </w:rPr>
+                      </w:pPr>
+                      <w:r>
+                        <w:rPr>
+                          <w:b/>
+                          <w:sz w:val="24"/>
+                        </w:rPr>
+                        <w:t>Predicted</w:t>
+                      </w:r>
+                    </w:p>
+                  </w:txbxContent>
+                </v:textbox>
+                <w10:wrap type="square"/>
+              </v:shape>
+            </w:pict>
+          </mc:Fallback>
+        </mc:AlternateContent>
+      </w:r>
+    </w:p>
+    <w:tbl>
+      <w:tblPr>
+        <w:tblStyle w:val="TableGrid"/>
+        <w:tblW w:w="0" w:type="auto"/>
+        <w:tblInd w:w="2515" w:type="dxa"/>
+        <w:tblLook w:val="04A0" w:firstRow="1" w:lastRow="0" w:firstColumn="1" w:lastColumn="0" w:noHBand="0" w:noVBand="1"/>
+      </w:tblPr>
+      <w:tblGrid>
+        <w:gridCol w:w="1710"/>
+        <w:gridCol w:w="1710"/>
+        <w:gridCol w:w="1087"/>
+      </w:tblGrid>
+      <w:tr>
+        <w:tc>
+          <w:tcPr>
+            <w:tcW w:w="1710" w:type="dxa"/>
+            <w:shd w:val="clear" w:color="auto" w:fill="D9D9D9" w:themeFill="background1" w:themeFillShade="D9"/>
+          </w:tcPr>
+          <w:p>
+            <w:pPr>
+              <w:jc w:val="both"/>
+              <w:rPr>
+                <w:b/>
+              </w:rPr>
+            </w:pPr>
+            <w:r>
+              <w:rPr>
+                <w:b/>
+              </w:rPr>
+              <w:t>Class</w:t>
+            </w:r>
+          </w:p>
+        </w:tc>
+        <w:tc>
+          <w:tcPr>
+            <w:tcW w:w="1710" w:type="dxa"/>
+            <w:shd w:val="clear" w:color="auto" w:fill="D9D9D9" w:themeFill="background1" w:themeFillShade="D9"/>
+          </w:tcPr>
+          <w:p>
+            <w:pPr>
+              <w:jc w:val="both"/>
+              <w:rPr>
+                <w:b/>
+              </w:rPr>
+            </w:pPr>
+            <w:r>
+              <w:rPr>
+                <w:b/>
+              </w:rPr>
+              <w:t>Non-Duplicate</w:t>
+            </w:r>
+          </w:p>
+        </w:tc>
+        <w:tc>
+          <w:tcPr>
+            <w:tcW w:w="1087" w:type="dxa"/>
+            <w:shd w:val="clear" w:color="auto" w:fill="D9D9D9" w:themeFill="background1" w:themeFillShade="D9"/>
+          </w:tcPr>
+          <w:p>
+            <w:pPr>
+              <w:jc w:val="both"/>
+              <w:rPr>
+                <w:b/>
+              </w:rPr>
+            </w:pPr>
+            <w:r>
+              <w:rPr>
+                <w:b/>
+              </w:rPr>
+              <w:t>Duplicate</w:t>
+            </w:r>
+          </w:p>
+        </w:tc>
+      </w:tr>
+      <w:tr>
+        <w:tc>
+          <w:tcPr>
+            <w:tcW w:w="1710" w:type="dxa"/>
+            <w:shd w:val="clear" w:color="auto" w:fill="D9D9D9" w:themeFill="background1" w:themeFillShade="D9"/>
+          </w:tcPr>
+          <w:p>
+            <w:pPr>
+              <w:jc w:val="both"/>
+              <w:rPr>
+                <w:b/>
+              </w:rPr>
+            </w:pPr>
+            <w:r>
+              <w:rPr>
+                <w:b/>
+              </w:rPr>
+              <w:t>Non-Duplicate</w:t>
+            </w:r>
+          </w:p>
+        </w:tc>
+        <w:tc>
+          <w:tcPr>
+            <w:tcW w:w="1710" w:type="dxa"/>
+          </w:tcPr>
+          <w:p>
+            <w:pPr>
+              <w:jc w:val="both"/>
+            </w:pPr>
+            <w:r>
+              <w:t>72578</w:t>
+            </w:r>
+          </w:p>
+        </w:tc>
+        <w:tc>
+          <w:tcPr>
+            <w:tcW w:w="1087" w:type="dxa"/>
+          </w:tcPr>
+          <w:p>
+            <w:pPr>
+              <w:jc w:val="both"/>
+            </w:pPr>
+            <w:r>
+              <w:t>11628</w:t>
+            </w:r>
+          </w:p>
+        </w:tc>
+      </w:tr>
+      <w:tr>
+        <w:tc>
+          <w:tcPr>
+            <w:tcW w:w="1710" w:type="dxa"/>
+            <w:shd w:val="clear" w:color="auto" w:fill="D9D9D9" w:themeFill="background1" w:themeFillShade="D9"/>
+          </w:tcPr>
+          <w:p>
+            <w:pPr>
+              <w:jc w:val="both"/>
+              <w:rPr>
+                <w:b/>
+              </w:rPr>
+            </w:pPr>
+            <w:r>
+              <w:rPr>
+                <w:b/>
+              </w:rPr>
+              <w:t>Duplicate</w:t>
+            </w:r>
+          </w:p>
+        </w:tc>
+        <w:tc>
+          <w:tcPr>
+            <w:tcW w:w="1710" w:type="dxa"/>
+          </w:tcPr>
+          <w:p>
+            <w:pPr>
+              <w:jc w:val="both"/>
+            </w:pPr>
+            <w:r>
+              <w:t>22620</w:t>
+            </w:r>
+          </w:p>
+        </w:tc>
+        <w:tc>
+          <w:tcPr>
+            <w:tcW w:w="1087" w:type="dxa"/>
+          </w:tcPr>
+          <w:p>
+            <w:pPr>
+              <w:jc w:val="both"/>
+            </w:pPr>
+            <w:r>
+              <w:t>26</w:t>
+            </w:r>
+            <w:r>
+              <w:t>590</w:t>
+            </w:r>
+          </w:p>
+        </w:tc>
+      </w:tr>
+    </w:tbl>
+    <w:p/>
+    <w:p>
+      <w:pPr>
+        <w:jc w:val="both"/>
+        <w:rPr>
           <w:u w:val="single"/>
         </w:rPr>
+      </w:pPr>
+      <w:r>
+        <w:rPr>
+          <w:u w:val="single"/>
+        </w:rPr>
         <w:t>400-Dimensional Doc2Vec Features</w:t>
       </w:r>
     </w:p>
@@ -6606,6 +7460,7 @@
         <w:rPr>
           <w:noProof/>
         </w:rPr>
+        <w:lastRenderedPageBreak/>
         <w:drawing>
           <wp:inline distT="0" distB="0" distL="0" distR="0" wp14:anchorId="74658A16" wp14:editId="4B6B71FC">
             <wp:extent cx="4130040" cy="2830136"/>
@@ -6645,7 +7500,6 @@
     </w:p>
     <w:p>
       <w:r>
-        <w:lastRenderedPageBreak/>
         <w:t xml:space="preserve">We observe that the accuracy over the training set improves to about 87%, the accuracy over the validation set saturates to </w:t>
       </w:r>
       <w:r>
@@ -6777,10 +7631,11 @@
         <w:rPr>
           <w:noProof/>
         </w:rPr>
+        <w:lastRenderedPageBreak/>
         <w:drawing>
           <wp:inline distT="0" distB="0" distL="0" distR="0" wp14:anchorId="6E3E18A1" wp14:editId="5268AF7C">
-            <wp:extent cx="3954780" cy="2842710"/>
-            <wp:effectExtent l="0" t="0" r="7620" b="0"/>
+            <wp:extent cx="3756660" cy="2700301"/>
+            <wp:effectExtent l="0" t="0" r="0" b="5080"/>
             <wp:docPr id="30" name="Picture 30"/>
             <wp:cNvGraphicFramePr>
               <a:graphicFrameLocks xmlns:a="http://schemas.openxmlformats.org/drawingml/2006/main" noChangeAspect="1"/>
@@ -6801,7 +7656,7 @@
                   <pic:spPr>
                     <a:xfrm>
                       <a:off x="0" y="0"/>
-                      <a:ext cx="3976924" cy="2858628"/>
+                      <a:ext cx="3793504" cy="2726785"/>
                     </a:xfrm>
                     <a:prstGeom prst="rect">
                       <a:avLst/>
@@ -6820,8 +7675,421 @@
       </w:r>
     </w:p>
     <w:p>
-      <w:r>
-        <w:lastRenderedPageBreak/>
+      <w:pPr>
+        <w:rPr>
+          <w:szCs w:val="28"/>
+        </w:rPr>
+      </w:pPr>
+      <w:r>
+        <w:rPr>
+          <w:i/>
+        </w:rPr>
+        <w:t>Confusion Matrix</w:t>
+      </w:r>
+    </w:p>
+    <w:p>
+      <w:pPr>
+        <w:jc w:val="both"/>
+        <w:rPr>
+          <w:b/>
+          <w:sz w:val="28"/>
+          <w:szCs w:val="28"/>
+          <w:u w:val="single"/>
+        </w:rPr>
+      </w:pPr>
+      <w:r>
+        <w:rPr>
+          <w:b/>
+          <w:noProof/>
+        </w:rPr>
+        <mc:AlternateContent>
+          <mc:Choice Requires="wps">
+            <w:drawing>
+              <wp:anchor distT="0" distB="0" distL="114300" distR="114300" simplePos="0" relativeHeight="251691008" behindDoc="1" locked="0" layoutInCell="1" allowOverlap="1" wp14:anchorId="42F7FD08" wp14:editId="3EB3010F">
+                <wp:simplePos x="0" y="0"/>
+                <wp:positionH relativeFrom="column">
+                  <wp:posOffset>518160</wp:posOffset>
+                </wp:positionH>
+                <wp:positionV relativeFrom="paragraph">
+                  <wp:posOffset>518795</wp:posOffset>
+                </wp:positionV>
+                <wp:extent cx="838200" cy="276225"/>
+                <wp:effectExtent l="0" t="0" r="0" b="9525"/>
+                <wp:wrapNone/>
+                <wp:docPr id="32" name="Text Box 2"/>
+                <wp:cNvGraphicFramePr>
+                  <a:graphicFrameLocks xmlns:a="http://schemas.openxmlformats.org/drawingml/2006/main"/>
+                </wp:cNvGraphicFramePr>
+                <a:graphic xmlns:a="http://schemas.openxmlformats.org/drawingml/2006/main">
+                  <a:graphicData uri="http://schemas.microsoft.com/office/word/2010/wordprocessingShape">
+                    <wps:wsp>
+                      <wps:cNvSpPr txBox="1">
+                        <a:spLocks noChangeArrowheads="1"/>
+                      </wps:cNvSpPr>
+                      <wps:spPr bwMode="auto">
+                        <a:xfrm>
+                          <a:off x="0" y="0"/>
+                          <a:ext cx="838200" cy="276225"/>
+                        </a:xfrm>
+                        <a:prstGeom prst="rect">
+                          <a:avLst/>
+                        </a:prstGeom>
+                        <a:solidFill>
+                          <a:srgbClr val="FFFFFF"/>
+                        </a:solidFill>
+                        <a:ln w="9525">
+                          <a:noFill/>
+                          <a:miter lim="800000"/>
+                          <a:headEnd/>
+                          <a:tailEnd/>
+                        </a:ln>
+                      </wps:spPr>
+                      <wps:txbx>
+                        <w:txbxContent>
+                          <w:p>
+                            <w:pPr>
+                              <w:jc w:val="center"/>
+                              <w:rPr>
+                                <w:b/>
+                                <w:sz w:val="24"/>
+                              </w:rPr>
+                            </w:pPr>
+                            <w:r>
+                              <w:rPr>
+                                <w:b/>
+                                <w:sz w:val="24"/>
+                              </w:rPr>
+                              <w:t>Actual</w:t>
+                            </w:r>
+                          </w:p>
+                        </w:txbxContent>
+                      </wps:txbx>
+                      <wps:bodyPr rot="0" vert="horz" wrap="square" lIns="91440" tIns="45720" rIns="91440" bIns="45720" anchor="t" anchorCtr="0">
+                        <a:noAutofit/>
+                      </wps:bodyPr>
+                    </wps:wsp>
+                  </a:graphicData>
+                </a:graphic>
+              </wp:anchor>
+            </w:drawing>
+          </mc:Choice>
+          <mc:Fallback>
+            <w:pict>
+              <v:shape w14:anchorId="42F7FD08" id="_x0000_s1042" type="#_x0000_t202" style="position:absolute;left:0;text-align:left;margin-left:40.8pt;margin-top:40.85pt;width:66pt;height:21.75pt;z-index:-251625472;visibility:visible;mso-wrap-style:square;mso-wrap-distance-left:9pt;mso-wrap-distance-top:0;mso-wrap-distance-right:9pt;mso-wrap-distance-bottom:0;mso-position-horizontal:absolute;mso-position-horizontal-relative:text;mso-position-vertical:absolute;mso-position-vertical-relative:text;v-text-anchor:top" o:gfxdata="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" stroked="f">
+                <v:textbox>
+                  <w:txbxContent>
+                    <w:p>
+                      <w:pPr>
+                        <w:jc w:val="center"/>
+                        <w:rPr>
+                          <w:b/>
+                          <w:sz w:val="24"/>
+                        </w:rPr>
+                      </w:pPr>
+                      <w:r>
+                        <w:rPr>
+                          <w:b/>
+                          <w:sz w:val="24"/>
+                        </w:rPr>
+                        <w:t>Actual</w:t>
+                      </w:r>
+                    </w:p>
+                  </w:txbxContent>
+                </v:textbox>
+              </v:shape>
+            </w:pict>
+          </mc:Fallback>
+        </mc:AlternateContent>
+      </w:r>
+      <w:r>
+        <w:rPr>
+          <w:b/>
+          <w:noProof/>
+        </w:rPr>
+        <mc:AlternateContent>
+          <mc:Choice Requires="wps">
+            <w:drawing>
+              <wp:anchor distT="45720" distB="45720" distL="114300" distR="114300" simplePos="0" relativeHeight="251689984" behindDoc="0" locked="0" layoutInCell="1" allowOverlap="1" wp14:anchorId="743C7E87" wp14:editId="4FCEF854">
+                <wp:simplePos x="0" y="0"/>
+                <wp:positionH relativeFrom="column">
+                  <wp:posOffset>2987040</wp:posOffset>
+                </wp:positionH>
+                <wp:positionV relativeFrom="paragraph">
+                  <wp:posOffset>11430</wp:posOffset>
+                </wp:positionV>
+                <wp:extent cx="838200" cy="276225"/>
+                <wp:effectExtent l="0" t="0" r="0" b="9525"/>
+                <wp:wrapSquare wrapText="bothSides"/>
+                <wp:docPr id="35" name="Text Box 2"/>
+                <wp:cNvGraphicFramePr>
+                  <a:graphicFrameLocks xmlns:a="http://schemas.openxmlformats.org/drawingml/2006/main"/>
+                </wp:cNvGraphicFramePr>
+                <a:graphic xmlns:a="http://schemas.openxmlformats.org/drawingml/2006/main">
+                  <a:graphicData uri="http://schemas.microsoft.com/office/word/2010/wordprocessingShape">
+                    <wps:wsp>
+                      <wps:cNvSpPr txBox="1">
+                        <a:spLocks noChangeArrowheads="1"/>
+                      </wps:cNvSpPr>
+                      <wps:spPr bwMode="auto">
+                        <a:xfrm>
+                          <a:off x="0" y="0"/>
+                          <a:ext cx="838200" cy="276225"/>
+                        </a:xfrm>
+                        <a:prstGeom prst="rect">
+                          <a:avLst/>
+                        </a:prstGeom>
+                        <a:solidFill>
+                          <a:srgbClr val="FFFFFF"/>
+                        </a:solidFill>
+                        <a:ln w="9525">
+                          <a:noFill/>
+                          <a:miter lim="800000"/>
+                          <a:headEnd/>
+                          <a:tailEnd/>
+                        </a:ln>
+                      </wps:spPr>
+                      <wps:txbx>
+                        <w:txbxContent>
+                          <w:p>
+                            <w:pPr>
+                              <w:jc w:val="center"/>
+                              <w:rPr>
+                                <w:b/>
+                                <w:sz w:val="24"/>
+                              </w:rPr>
+                            </w:pPr>
+                            <w:r>
+                              <w:rPr>
+                                <w:b/>
+                                <w:sz w:val="24"/>
+                              </w:rPr>
+                              <w:t>Predicted</w:t>
+                            </w:r>
+                          </w:p>
+                        </w:txbxContent>
+                      </wps:txbx>
+                      <wps:bodyPr rot="0" vert="horz" wrap="square" lIns="91440" tIns="45720" rIns="91440" bIns="45720" anchor="t" anchorCtr="0">
+                        <a:noAutofit/>
+                      </wps:bodyPr>
+                    </wps:wsp>
+                  </a:graphicData>
+                </a:graphic>
+                <wp14:sizeRelH relativeFrom="margin">
+                  <wp14:pctWidth>0</wp14:pctWidth>
+                </wp14:sizeRelH>
+                <wp14:sizeRelV relativeFrom="margin">
+                  <wp14:pctHeight>0</wp14:pctHeight>
+                </wp14:sizeRelV>
+              </wp:anchor>
+            </w:drawing>
+          </mc:Choice>
+          <mc:Fallback>
+            <w:pict>
+              <v:shape w14:anchorId="743C7E87" id="_x0000_s1043" type="#_x0000_t202" style="position:absolute;left:0;text-align:left;margin-left:235.2pt;margin-top:.9pt;width:66pt;height:21.75pt;z-index:251689984;visibility:visible;mso-wrap-style:square;mso-width-percent:0;mso-height-percent:0;mso-wrap-distance-left:9pt;mso-wrap-distance-top:3.6pt;mso-wrap-distance-right:9pt;mso-wrap-distance-bottom:3.6pt;mso-position-horizontal:absolute;mso-position-horizontal-relative:text;mso-position-vertical:absolute;mso-position-vertical-relative:text;mso-width-percent:0;mso-height-percent:0;mso-width-relative:margin;mso-height-relative:margin;v-text-anchor:top" o:gfxdata="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" stroked="f">
+                <v:textbox>
+                  <w:txbxContent>
+                    <w:p>
+                      <w:pPr>
+                        <w:jc w:val="center"/>
+                        <w:rPr>
+                          <w:b/>
+                          <w:sz w:val="24"/>
+                        </w:rPr>
+                      </w:pPr>
+                      <w:r>
+                        <w:rPr>
+                          <w:b/>
+                          <w:sz w:val="24"/>
+                        </w:rPr>
+                        <w:t>Predicted</w:t>
+                      </w:r>
+                    </w:p>
+                  </w:txbxContent>
+                </v:textbox>
+                <w10:wrap type="square"/>
+              </v:shape>
+            </w:pict>
+          </mc:Fallback>
+        </mc:AlternateContent>
+      </w:r>
+    </w:p>
+    <w:tbl>
+      <w:tblPr>
+        <w:tblStyle w:val="TableGrid"/>
+        <w:tblW w:w="0" w:type="auto"/>
+        <w:tblInd w:w="2515" w:type="dxa"/>
+        <w:tblLook w:val="04A0" w:firstRow="1" w:lastRow="0" w:firstColumn="1" w:lastColumn="0" w:noHBand="0" w:noVBand="1"/>
+      </w:tblPr>
+      <w:tblGrid>
+        <w:gridCol w:w="1710"/>
+        <w:gridCol w:w="1710"/>
+        <w:gridCol w:w="1087"/>
+      </w:tblGrid>
+      <w:tr>
+        <w:tc>
+          <w:tcPr>
+            <w:tcW w:w="1710" w:type="dxa"/>
+            <w:shd w:val="clear" w:color="auto" w:fill="D9D9D9" w:themeFill="background1" w:themeFillShade="D9"/>
+          </w:tcPr>
+          <w:p>
+            <w:pPr>
+              <w:jc w:val="both"/>
+              <w:rPr>
+                <w:b/>
+              </w:rPr>
+            </w:pPr>
+            <w:r>
+              <w:rPr>
+                <w:b/>
+              </w:rPr>
+              <w:t>Class</w:t>
+            </w:r>
+          </w:p>
+        </w:tc>
+        <w:tc>
+          <w:tcPr>
+            <w:tcW w:w="1710" w:type="dxa"/>
+            <w:shd w:val="clear" w:color="auto" w:fill="D9D9D9" w:themeFill="background1" w:themeFillShade="D9"/>
+          </w:tcPr>
+          <w:p>
+            <w:pPr>
+              <w:jc w:val="both"/>
+              <w:rPr>
+                <w:b/>
+              </w:rPr>
+            </w:pPr>
+            <w:r>
+              <w:rPr>
+                <w:b/>
+              </w:rPr>
+              <w:t>Non-Duplicate</w:t>
+            </w:r>
+          </w:p>
+        </w:tc>
+        <w:tc>
+          <w:tcPr>
+            <w:tcW w:w="1087" w:type="dxa"/>
+            <w:shd w:val="clear" w:color="auto" w:fill="D9D9D9" w:themeFill="background1" w:themeFillShade="D9"/>
+          </w:tcPr>
+          <w:p>
+            <w:pPr>
+              <w:jc w:val="both"/>
+              <w:rPr>
+                <w:b/>
+              </w:rPr>
+            </w:pPr>
+            <w:r>
+              <w:rPr>
+                <w:b/>
+              </w:rPr>
+              <w:t>Duplicate</w:t>
+            </w:r>
+          </w:p>
+        </w:tc>
+      </w:tr>
+      <w:tr>
+        <w:tc>
+          <w:tcPr>
+            <w:tcW w:w="1710" w:type="dxa"/>
+            <w:shd w:val="clear" w:color="auto" w:fill="D9D9D9" w:themeFill="background1" w:themeFillShade="D9"/>
+          </w:tcPr>
+          <w:p>
+            <w:pPr>
+              <w:jc w:val="both"/>
+              <w:rPr>
+                <w:b/>
+              </w:rPr>
+            </w:pPr>
+            <w:r>
+              <w:rPr>
+                <w:b/>
+              </w:rPr>
+              <w:t>Non-Duplicate</w:t>
+            </w:r>
+          </w:p>
+        </w:tc>
+        <w:tc>
+          <w:tcPr>
+            <w:tcW w:w="1710" w:type="dxa"/>
+          </w:tcPr>
+          <w:p>
+            <w:pPr>
+              <w:jc w:val="both"/>
+            </w:pPr>
+            <w:r>
+              <w:t>68716</w:t>
+            </w:r>
+          </w:p>
+        </w:tc>
+        <w:tc>
+          <w:tcPr>
+            <w:tcW w:w="1087" w:type="dxa"/>
+          </w:tcPr>
+          <w:p>
+            <w:pPr>
+              <w:jc w:val="both"/>
+            </w:pPr>
+            <w:r>
+              <w:t>1</w:t>
+            </w:r>
+            <w:r>
+              <w:t>5490</w:t>
+            </w:r>
+          </w:p>
+        </w:tc>
+      </w:tr>
+      <w:tr>
+        <w:tc>
+          <w:tcPr>
+            <w:tcW w:w="1710" w:type="dxa"/>
+            <w:shd w:val="clear" w:color="auto" w:fill="D9D9D9" w:themeFill="background1" w:themeFillShade="D9"/>
+          </w:tcPr>
+          <w:p>
+            <w:pPr>
+              <w:jc w:val="both"/>
+              <w:rPr>
+                <w:b/>
+              </w:rPr>
+            </w:pPr>
+            <w:r>
+              <w:rPr>
+                <w:b/>
+              </w:rPr>
+              <w:t>Duplicate</w:t>
+            </w:r>
+          </w:p>
+        </w:tc>
+        <w:tc>
+          <w:tcPr>
+            <w:tcW w:w="1710" w:type="dxa"/>
+          </w:tcPr>
+          <w:p>
+            <w:pPr>
+              <w:jc w:val="both"/>
+            </w:pPr>
+            <w:r>
+              <w:t>17623</w:t>
+            </w:r>
+          </w:p>
+        </w:tc>
+        <w:tc>
+          <w:tcPr>
+            <w:tcW w:w="1087" w:type="dxa"/>
+          </w:tcPr>
+          <w:p>
+            <w:pPr>
+              <w:jc w:val="both"/>
+            </w:pPr>
+            <w:r>
+              <w:t>31587</w:t>
+            </w:r>
+          </w:p>
+        </w:tc>
+      </w:tr>
+    </w:tbl>
+    <w:p/>
+    <w:p>
+      <w:r>
         <w:t>For the network with drop-out we plot both the test and training set ROC curves.</w:t>
       </w:r>
     </w:p>
@@ -6848,7 +8116,7 @@
         </w:rPr>
         <w:drawing>
           <wp:inline distT="0" distB="0" distL="0" distR="0" wp14:anchorId="1369DE6C" wp14:editId="4BEC8BCD">
-            <wp:extent cx="3962400" cy="2688167"/>
+            <wp:extent cx="3794760" cy="2574437"/>
             <wp:effectExtent l="0" t="0" r="0" b="0"/>
             <wp:docPr id="33" name="Picture 33"/>
             <wp:cNvGraphicFramePr>
@@ -6870,7 +8138,7 @@
                   <pic:spPr>
                     <a:xfrm>
                       <a:off x="0" y="0"/>
-                      <a:ext cx="3970064" cy="2693366"/>
+                      <a:ext cx="3804269" cy="2580888"/>
                     </a:xfrm>
                     <a:prstGeom prst="rect">
                       <a:avLst/>
@@ -6885,6 +8153,7 @@
     </w:p>
     <w:p>
       <w:r>
+        <w:lastRenderedPageBreak/>
         <w:t>Here we do see a 0.02 improvement</w:t>
       </w:r>
       <w:r>
@@ -6995,7 +8264,6 @@
         <w:rPr>
           <w:i/>
         </w:rPr>
-        <w:lastRenderedPageBreak/>
         <w:t>Precision Recall Curve</w:t>
       </w:r>
     </w:p>
@@ -7046,6 +8314,7 @@
     </w:p>
     <w:p>
       <w:r>
+        <w:lastRenderedPageBreak/>
         <w:t xml:space="preserve">We observe that the precision-recall curve is not ideal but it shows a much better trade-off between precision and recall as compared to the non-neural network based classifiers. </w:t>
       </w:r>
     </w:p>
@@ -7150,7 +8419,7 @@
           </mc:Choice>
           <mc:Fallback>
             <w:pict>
-              <v:shape w14:anchorId="5D5EB8E8" id="_x0000_s1038" type="#_x0000_t202" style="position:absolute;left:0;text-align:left;margin-left:40.8pt;margin-top:40.85pt;width:66pt;height:21.75pt;z-index:-251634688;visibility:visible;mso-wrap-style:square;mso-wrap-distance-left:9pt;mso-wrap-distance-top:0;mso-wrap-distance-right:9pt;mso-wrap-distance-bottom:0;mso-position-horizontal:absolute;mso-position-horizontal-relative:text;mso-position-vertical:absolute;mso-position-vertical-relative:text;v-text-anchor:top" o:gfxdata="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" stroked="f">
+              <v:shape w14:anchorId="5D5EB8E8" id="_x0000_s1044" type="#_x0000_t202" style="position:absolute;left:0;text-align:left;margin-left:40.8pt;margin-top:40.85pt;width:66pt;height:21.75pt;z-index:-251634688;visibility:visible;mso-wrap-style:square;mso-wrap-distance-left:9pt;mso-wrap-distance-top:0;mso-wrap-distance-right:9pt;mso-wrap-distance-bottom:0;mso-position-horizontal:absolute;mso-position-horizontal-relative:text;mso-position-vertical:absolute;mso-position-vertical-relative:text;v-text-anchor:top" o:gfxdata="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" stroked="f">
                 <v:textbox>
                   <w:txbxContent>
                     <w:p>
@@ -7260,7 +8529,7 @@
           </mc:Choice>
           <mc:Fallback>
             <w:pict>
-              <v:shape w14:anchorId="16A0000B" id="_x0000_s1039" type="#_x0000_t202" style="position:absolute;left:0;text-align:left;margin-left:235.2pt;margin-top:.9pt;width:66pt;height:21.75pt;z-index:251680768;visibility:visible;mso-wrap-style:square;mso-width-percent:0;mso-height-percent:0;mso-wrap-distance-left:9pt;mso-wrap-distance-top:3.6pt;mso-wrap-distance-right:9pt;mso-wrap-distance-bottom:3.6pt;mso-position-horizontal:absolute;mso-position-horizontal-relative:text;mso-position-vertical:absolute;mso-position-vertical-relative:text;mso-width-percent:0;mso-height-percent:0;mso-width-relative:margin;mso-height-relative:margin;v-text-anchor:top" o:gfxdata="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" stroked="f">
+              <v:shape w14:anchorId="16A0000B" id="_x0000_s1045" type="#_x0000_t202" style="position:absolute;left:0;text-align:left;margin-left:235.2pt;margin-top:.9pt;width:66pt;height:21.75pt;z-index:251680768;visibility:visible;mso-wrap-style:square;mso-width-percent:0;mso-height-percent:0;mso-wrap-distance-left:9pt;mso-wrap-distance-top:3.6pt;mso-wrap-distance-right:9pt;mso-wrap-distance-bottom:3.6pt;mso-position-horizontal:absolute;mso-position-horizontal-relative:text;mso-position-vertical:absolute;mso-position-vertical-relative:text;mso-width-percent:0;mso-height-percent:0;mso-width-relative:margin;mso-height-relative:margin;v-text-anchor:top" o:gfxdata="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" stroked="f">
                 <v:textbox>
                   <w:txbxContent>
                     <w:p>
@@ -7304,6 +8573,7 @@
         <w:tc>
           <w:tcPr>
             <w:tcW w:w="1710" w:type="dxa"/>
+            <w:shd w:val="clear" w:color="auto" w:fill="D9D9D9" w:themeFill="background1" w:themeFillShade="D9"/>
           </w:tcPr>
           <w:p>
             <w:pPr>
@@ -7323,6 +8593,7 @@
         <w:tc>
           <w:tcPr>
             <w:tcW w:w="1710" w:type="dxa"/>
+            <w:shd w:val="clear" w:color="auto" w:fill="D9D9D9" w:themeFill="background1" w:themeFillShade="D9"/>
           </w:tcPr>
           <w:p>
             <w:pPr>
@@ -7342,6 +8613,7 @@
         <w:tc>
           <w:tcPr>
             <w:tcW w:w="1087" w:type="dxa"/>
+            <w:shd w:val="clear" w:color="auto" w:fill="D9D9D9" w:themeFill="background1" w:themeFillShade="D9"/>
           </w:tcPr>
           <w:p>
             <w:pPr>
@@ -7363,6 +8635,7 @@
         <w:tc>
           <w:tcPr>
             <w:tcW w:w="1710" w:type="dxa"/>
+            <w:shd w:val="clear" w:color="auto" w:fill="D9D9D9" w:themeFill="background1" w:themeFillShade="D9"/>
           </w:tcPr>
           <w:p>
             <w:pPr>
@@ -7410,6 +8683,7 @@
         <w:tc>
           <w:tcPr>
             <w:tcW w:w="1710" w:type="dxa"/>
+            <w:shd w:val="clear" w:color="auto" w:fill="D9D9D9" w:themeFill="background1" w:themeFillShade="D9"/>
           </w:tcPr>
           <w:p>
             <w:pPr>
@@ -7479,7 +8753,7 @@
           <w:szCs w:val="28"/>
           <w:u w:val="single"/>
         </w:rPr>
-        <w:t>Conclusions</w:t>
+        <w:t>Summary</w:t>
       </w:r>
       <w:r>
         <w:rPr>
@@ -7496,128 +8770,1588 @@
         <w:jc w:val="both"/>
       </w:pPr>
       <w:r>
-        <w:t xml:space="preserve">In this project, we experimented with 3 different types of NLP feature generation namely Latent Semantic Indexing (LSI), Latent Dirichlet Allocation (LDA) and Doc2Vec </w:t>
-      </w:r>
-      <w:proofErr w:type="spellStart"/>
-      <w:r>
-        <w:t>embeddings</w:t>
-      </w:r>
-      <w:proofErr w:type="spellEnd"/>
-      <w:r>
-        <w:t xml:space="preserve"> to build a classification model that identifies questions with the same intent from the </w:t>
-      </w:r>
-      <w:proofErr w:type="spellStart"/>
-      <w:r>
-        <w:t>Quora</w:t>
-      </w:r>
-      <w:proofErr w:type="spellEnd"/>
-      <w:r>
-        <w:t xml:space="preserve"> questions pairs corpus. </w:t>
-      </w:r>
-    </w:p>
+        <w:t>We summarize the performance parameters of different classifiers trained so far in the following table.</w:t>
+      </w:r>
+      <w:r>
+        <w:t xml:space="preserve"> The precision, recall and the area under the ROC (ROC AUC) </w:t>
+      </w:r>
+      <w:r>
+        <w:t xml:space="preserve">is reported for the duplicate class. </w:t>
+      </w:r>
+    </w:p>
+    <w:tbl>
+      <w:tblPr>
+        <w:tblStyle w:val="TableGrid"/>
+        <w:tblW w:w="0" w:type="auto"/>
+        <w:tblLook w:val="04A0" w:firstRow="1" w:lastRow="0" w:firstColumn="1" w:lastColumn="0" w:noHBand="0" w:noVBand="1"/>
+      </w:tblPr>
+      <w:tblGrid>
+        <w:gridCol w:w="1615"/>
+        <w:gridCol w:w="1620"/>
+        <w:gridCol w:w="1452"/>
+        <w:gridCol w:w="1623"/>
+        <w:gridCol w:w="1541"/>
+        <w:gridCol w:w="1499"/>
+      </w:tblGrid>
+      <w:tr>
+        <w:tc>
+          <w:tcPr>
+            <w:tcW w:w="1615" w:type="dxa"/>
+            <w:shd w:val="clear" w:color="auto" w:fill="D9D9D9" w:themeFill="background1" w:themeFillShade="D9"/>
+          </w:tcPr>
+          <w:p>
+            <w:pPr>
+              <w:jc w:val="both"/>
+              <w:rPr>
+                <w:b/>
+              </w:rPr>
+            </w:pPr>
+            <w:r>
+              <w:rPr>
+                <w:b/>
+              </w:rPr>
+              <w:t>Classifier</w:t>
+            </w:r>
+          </w:p>
+        </w:tc>
+        <w:tc>
+          <w:tcPr>
+            <w:tcW w:w="1620" w:type="dxa"/>
+            <w:shd w:val="clear" w:color="auto" w:fill="D9D9D9" w:themeFill="background1" w:themeFillShade="D9"/>
+          </w:tcPr>
+          <w:p>
+            <w:pPr>
+              <w:jc w:val="both"/>
+              <w:rPr>
+                <w:b/>
+              </w:rPr>
+            </w:pPr>
+            <w:r>
+              <w:rPr>
+                <w:b/>
+              </w:rPr>
+              <w:t>Features</w:t>
+            </w:r>
+          </w:p>
+        </w:tc>
+        <w:tc>
+          <w:tcPr>
+            <w:tcW w:w="1452" w:type="dxa"/>
+            <w:shd w:val="clear" w:color="auto" w:fill="D9D9D9" w:themeFill="background1" w:themeFillShade="D9"/>
+          </w:tcPr>
+          <w:p>
+            <w:pPr>
+              <w:jc w:val="both"/>
+              <w:rPr>
+                <w:b/>
+              </w:rPr>
+            </w:pPr>
+            <w:r>
+              <w:rPr>
+                <w:b/>
+              </w:rPr>
+              <w:t>Accuracy</w:t>
+            </w:r>
+          </w:p>
+        </w:tc>
+        <w:tc>
+          <w:tcPr>
+            <w:tcW w:w="1623" w:type="dxa"/>
+            <w:shd w:val="clear" w:color="auto" w:fill="D9D9D9" w:themeFill="background1" w:themeFillShade="D9"/>
+          </w:tcPr>
+          <w:p>
+            <w:pPr>
+              <w:jc w:val="both"/>
+              <w:rPr>
+                <w:b/>
+              </w:rPr>
+            </w:pPr>
+            <w:r>
+              <w:rPr>
+                <w:b/>
+              </w:rPr>
+              <w:t>Precision</w:t>
+            </w:r>
+          </w:p>
+        </w:tc>
+        <w:tc>
+          <w:tcPr>
+            <w:tcW w:w="1541" w:type="dxa"/>
+            <w:shd w:val="clear" w:color="auto" w:fill="D9D9D9" w:themeFill="background1" w:themeFillShade="D9"/>
+          </w:tcPr>
+          <w:p>
+            <w:pPr>
+              <w:jc w:val="both"/>
+              <w:rPr>
+                <w:b/>
+              </w:rPr>
+            </w:pPr>
+            <w:r>
+              <w:rPr>
+                <w:b/>
+              </w:rPr>
+              <w:t xml:space="preserve">Recall </w:t>
+            </w:r>
+          </w:p>
+        </w:tc>
+        <w:tc>
+          <w:tcPr>
+            <w:tcW w:w="1499" w:type="dxa"/>
+            <w:shd w:val="clear" w:color="auto" w:fill="D9D9D9" w:themeFill="background1" w:themeFillShade="D9"/>
+          </w:tcPr>
+          <w:p>
+            <w:pPr>
+              <w:jc w:val="both"/>
+              <w:rPr>
+                <w:b/>
+              </w:rPr>
+            </w:pPr>
+            <w:r>
+              <w:rPr>
+                <w:b/>
+              </w:rPr>
+              <w:t>ROC AUC</w:t>
+            </w:r>
+          </w:p>
+        </w:tc>
+      </w:tr>
+      <w:tr>
+        <w:tc>
+          <w:tcPr>
+            <w:tcW w:w="1615" w:type="dxa"/>
+          </w:tcPr>
+          <w:p>
+            <w:pPr>
+              <w:jc w:val="both"/>
+            </w:pPr>
+            <w:r>
+              <w:t>Random Forest</w:t>
+            </w:r>
+          </w:p>
+        </w:tc>
+        <w:tc>
+          <w:tcPr>
+            <w:tcW w:w="1620" w:type="dxa"/>
+          </w:tcPr>
+          <w:p>
+            <w:pPr>
+              <w:jc w:val="both"/>
+            </w:pPr>
+            <w:r>
+              <w:t>50-topic LDA</w:t>
+            </w:r>
+          </w:p>
+        </w:tc>
+        <w:tc>
+          <w:tcPr>
+            <w:tcW w:w="1452" w:type="dxa"/>
+            <w:vAlign w:val="center"/>
+          </w:tcPr>
+          <w:p>
+            <w:pPr>
+              <w:jc w:val="center"/>
+              <w:rPr>
+                <w:rFonts w:ascii="Calibri" w:hAnsi="Calibri" w:cs="Calibri"/>
+                <w:color w:val="000000"/>
+              </w:rPr>
+            </w:pPr>
+            <w:r>
+              <w:rPr>
+                <w:rFonts w:ascii="Calibri" w:hAnsi="Calibri" w:cs="Calibri"/>
+                <w:color w:val="000000"/>
+              </w:rPr>
+              <w:t>0.6626</w:t>
+            </w:r>
+          </w:p>
+        </w:tc>
+        <w:tc>
+          <w:tcPr>
+            <w:tcW w:w="1623" w:type="dxa"/>
+            <w:vAlign w:val="center"/>
+          </w:tcPr>
+          <w:p>
+            <w:pPr>
+              <w:jc w:val="center"/>
+              <w:rPr>
+                <w:rFonts w:ascii="Calibri" w:hAnsi="Calibri" w:cs="Calibri"/>
+                <w:color w:val="000000"/>
+              </w:rPr>
+            </w:pPr>
+            <w:r>
+              <w:rPr>
+                <w:rFonts w:ascii="Calibri" w:hAnsi="Calibri" w:cs="Calibri"/>
+                <w:color w:val="000000"/>
+              </w:rPr>
+              <w:t>0.7545</w:t>
+            </w:r>
+          </w:p>
+        </w:tc>
+        <w:tc>
+          <w:tcPr>
+            <w:tcW w:w="1541" w:type="dxa"/>
+            <w:vAlign w:val="center"/>
+          </w:tcPr>
+          <w:p>
+            <w:pPr>
+              <w:jc w:val="center"/>
+              <w:rPr>
+                <w:rFonts w:ascii="Calibri" w:hAnsi="Calibri" w:cs="Calibri"/>
+                <w:color w:val="000000"/>
+              </w:rPr>
+            </w:pPr>
+            <w:r>
+              <w:rPr>
+                <w:rFonts w:ascii="Calibri" w:hAnsi="Calibri" w:cs="Calibri"/>
+                <w:color w:val="000000"/>
+              </w:rPr>
+              <w:t>0.1329</w:t>
+            </w:r>
+          </w:p>
+        </w:tc>
+        <w:tc>
+          <w:tcPr>
+            <w:tcW w:w="1499" w:type="dxa"/>
+          </w:tcPr>
+          <w:p>
+            <w:pPr>
+              <w:jc w:val="center"/>
+            </w:pPr>
+            <w:r>
+              <w:rPr>
+                <w:rFonts w:ascii="Calibri" w:hAnsi="Calibri" w:cs="Calibri"/>
+                <w:color w:val="000000"/>
+              </w:rPr>
+              <w:t>NM</w:t>
+            </w:r>
+          </w:p>
+        </w:tc>
+      </w:tr>
+      <w:tr>
+        <w:tc>
+          <w:tcPr>
+            <w:tcW w:w="1615" w:type="dxa"/>
+            <w:shd w:val="clear" w:color="auto" w:fill="DEEAF6" w:themeFill="accent5" w:themeFillTint="33"/>
+          </w:tcPr>
+          <w:p>
+            <w:pPr>
+              <w:jc w:val="both"/>
+            </w:pPr>
+            <w:r>
+              <w:t>SVM</w:t>
+            </w:r>
+          </w:p>
+        </w:tc>
+        <w:tc>
+          <w:tcPr>
+            <w:tcW w:w="1620" w:type="dxa"/>
+            <w:shd w:val="clear" w:color="auto" w:fill="DEEAF6" w:themeFill="accent5" w:themeFillTint="33"/>
+          </w:tcPr>
+          <w:p>
+            <w:pPr>
+              <w:jc w:val="both"/>
+            </w:pPr>
+            <w:r>
+              <w:t>50-topic LDA</w:t>
+            </w:r>
+          </w:p>
+        </w:tc>
+        <w:tc>
+          <w:tcPr>
+            <w:tcW w:w="1452" w:type="dxa"/>
+            <w:shd w:val="clear" w:color="auto" w:fill="DEEAF6" w:themeFill="accent5" w:themeFillTint="33"/>
+            <w:vAlign w:val="center"/>
+          </w:tcPr>
+          <w:p>
+            <w:pPr>
+              <w:jc w:val="center"/>
+              <w:rPr>
+                <w:rFonts w:ascii="Calibri" w:hAnsi="Calibri" w:cs="Calibri"/>
+                <w:color w:val="000000"/>
+              </w:rPr>
+            </w:pPr>
+            <w:r>
+              <w:rPr>
+                <w:rFonts w:ascii="Calibri" w:hAnsi="Calibri" w:cs="Calibri"/>
+                <w:color w:val="000000"/>
+              </w:rPr>
+              <w:t>0.6294</w:t>
+            </w:r>
+          </w:p>
+        </w:tc>
+        <w:tc>
+          <w:tcPr>
+            <w:tcW w:w="1623" w:type="dxa"/>
+            <w:shd w:val="clear" w:color="auto" w:fill="DEEAF6" w:themeFill="accent5" w:themeFillTint="33"/>
+            <w:vAlign w:val="center"/>
+          </w:tcPr>
+          <w:p>
+            <w:pPr>
+              <w:jc w:val="center"/>
+              <w:rPr>
+                <w:rFonts w:ascii="Calibri" w:hAnsi="Calibri" w:cs="Calibri"/>
+                <w:color w:val="000000"/>
+              </w:rPr>
+            </w:pPr>
+            <w:r>
+              <w:rPr>
+                <w:rFonts w:ascii="Calibri" w:hAnsi="Calibri" w:cs="Calibri"/>
+                <w:color w:val="000000"/>
+              </w:rPr>
+              <w:t>0.0000</w:t>
+            </w:r>
+          </w:p>
+        </w:tc>
+        <w:tc>
+          <w:tcPr>
+            <w:tcW w:w="1541" w:type="dxa"/>
+            <w:shd w:val="clear" w:color="auto" w:fill="DEEAF6" w:themeFill="accent5" w:themeFillTint="33"/>
+            <w:vAlign w:val="center"/>
+          </w:tcPr>
+          <w:p>
+            <w:pPr>
+              <w:jc w:val="center"/>
+              <w:rPr>
+                <w:rFonts w:ascii="Calibri" w:hAnsi="Calibri" w:cs="Calibri"/>
+                <w:color w:val="000000"/>
+              </w:rPr>
+            </w:pPr>
+            <w:r>
+              <w:rPr>
+                <w:rFonts w:ascii="Calibri" w:hAnsi="Calibri" w:cs="Calibri"/>
+                <w:color w:val="000000"/>
+              </w:rPr>
+              <w:t>0.0000</w:t>
+            </w:r>
+          </w:p>
+        </w:tc>
+        <w:tc>
+          <w:tcPr>
+            <w:tcW w:w="1499" w:type="dxa"/>
+            <w:shd w:val="clear" w:color="auto" w:fill="DEEAF6" w:themeFill="accent5" w:themeFillTint="33"/>
+          </w:tcPr>
+          <w:p>
+            <w:pPr>
+              <w:jc w:val="center"/>
+            </w:pPr>
+            <w:r>
+              <w:rPr>
+                <w:rFonts w:ascii="Calibri" w:hAnsi="Calibri" w:cs="Calibri"/>
+                <w:color w:val="000000"/>
+              </w:rPr>
+              <w:t>NM</w:t>
+            </w:r>
+          </w:p>
+        </w:tc>
+      </w:tr>
+      <w:tr>
+        <w:tc>
+          <w:tcPr>
+            <w:tcW w:w="1615" w:type="dxa"/>
+          </w:tcPr>
+          <w:p>
+            <w:pPr>
+              <w:jc w:val="both"/>
+            </w:pPr>
+            <w:r>
+              <w:t>SGD</w:t>
+            </w:r>
+          </w:p>
+        </w:tc>
+        <w:tc>
+          <w:tcPr>
+            <w:tcW w:w="1620" w:type="dxa"/>
+          </w:tcPr>
+          <w:p>
+            <w:pPr>
+              <w:jc w:val="both"/>
+            </w:pPr>
+            <w:r>
+              <w:t>50-topic LDA</w:t>
+            </w:r>
+          </w:p>
+        </w:tc>
+        <w:tc>
+          <w:tcPr>
+            <w:tcW w:w="1452" w:type="dxa"/>
+            <w:vAlign w:val="center"/>
+          </w:tcPr>
+          <w:p>
+            <w:pPr>
+              <w:jc w:val="center"/>
+              <w:rPr>
+                <w:rFonts w:ascii="Calibri" w:hAnsi="Calibri" w:cs="Calibri"/>
+                <w:color w:val="000000"/>
+              </w:rPr>
+            </w:pPr>
+            <w:r>
+              <w:rPr>
+                <w:rFonts w:ascii="Calibri" w:hAnsi="Calibri" w:cs="Calibri"/>
+                <w:color w:val="000000"/>
+              </w:rPr>
+              <w:t>0.6607</w:t>
+            </w:r>
+          </w:p>
+        </w:tc>
+        <w:tc>
+          <w:tcPr>
+            <w:tcW w:w="1623" w:type="dxa"/>
+            <w:vAlign w:val="center"/>
+          </w:tcPr>
+          <w:p>
+            <w:pPr>
+              <w:jc w:val="center"/>
+              <w:rPr>
+                <w:rFonts w:ascii="Calibri" w:hAnsi="Calibri" w:cs="Calibri"/>
+                <w:color w:val="000000"/>
+              </w:rPr>
+            </w:pPr>
+            <w:r>
+              <w:rPr>
+                <w:rFonts w:ascii="Calibri" w:hAnsi="Calibri" w:cs="Calibri"/>
+                <w:color w:val="000000"/>
+              </w:rPr>
+              <w:t>0.6152</w:t>
+            </w:r>
+          </w:p>
+        </w:tc>
+        <w:tc>
+          <w:tcPr>
+            <w:tcW w:w="1541" w:type="dxa"/>
+            <w:vAlign w:val="center"/>
+          </w:tcPr>
+          <w:p>
+            <w:pPr>
+              <w:jc w:val="center"/>
+              <w:rPr>
+                <w:rFonts w:ascii="Calibri" w:hAnsi="Calibri" w:cs="Calibri"/>
+                <w:color w:val="000000"/>
+              </w:rPr>
+            </w:pPr>
+            <w:r>
+              <w:rPr>
+                <w:rFonts w:ascii="Calibri" w:hAnsi="Calibri" w:cs="Calibri"/>
+                <w:color w:val="000000"/>
+              </w:rPr>
+              <w:t>0.2255</w:t>
+            </w:r>
+          </w:p>
+        </w:tc>
+        <w:tc>
+          <w:tcPr>
+            <w:tcW w:w="1499" w:type="dxa"/>
+          </w:tcPr>
+          <w:p>
+            <w:pPr>
+              <w:jc w:val="center"/>
+            </w:pPr>
+            <w:r>
+              <w:rPr>
+                <w:rFonts w:ascii="Calibri" w:hAnsi="Calibri" w:cs="Calibri"/>
+                <w:color w:val="000000"/>
+              </w:rPr>
+              <w:t>0.68</w:t>
+            </w:r>
+          </w:p>
+        </w:tc>
+      </w:tr>
+      <w:tr>
+        <w:tc>
+          <w:tcPr>
+            <w:tcW w:w="1615" w:type="dxa"/>
+            <w:shd w:val="clear" w:color="auto" w:fill="DEEAF6" w:themeFill="accent5" w:themeFillTint="33"/>
+          </w:tcPr>
+          <w:p>
+            <w:pPr>
+              <w:jc w:val="both"/>
+            </w:pPr>
+            <w:r>
+              <w:t xml:space="preserve">Pass. </w:t>
+            </w:r>
+            <w:proofErr w:type="spellStart"/>
+            <w:r>
+              <w:t>Aggr</w:t>
+            </w:r>
+            <w:proofErr w:type="spellEnd"/>
+            <w:r>
+              <w:t>.</w:t>
+            </w:r>
+          </w:p>
+        </w:tc>
+        <w:tc>
+          <w:tcPr>
+            <w:tcW w:w="1620" w:type="dxa"/>
+            <w:shd w:val="clear" w:color="auto" w:fill="DEEAF6" w:themeFill="accent5" w:themeFillTint="33"/>
+          </w:tcPr>
+          <w:p>
+            <w:pPr>
+              <w:jc w:val="both"/>
+            </w:pPr>
+            <w:r>
+              <w:t>300-topic LSI</w:t>
+            </w:r>
+          </w:p>
+        </w:tc>
+        <w:tc>
+          <w:tcPr>
+            <w:tcW w:w="1452" w:type="dxa"/>
+            <w:shd w:val="clear" w:color="auto" w:fill="DEEAF6" w:themeFill="accent5" w:themeFillTint="33"/>
+            <w:vAlign w:val="center"/>
+          </w:tcPr>
+          <w:p>
+            <w:pPr>
+              <w:jc w:val="center"/>
+              <w:rPr>
+                <w:rFonts w:ascii="Calibri" w:hAnsi="Calibri" w:cs="Calibri"/>
+                <w:color w:val="000000"/>
+              </w:rPr>
+            </w:pPr>
+            <w:r>
+              <w:rPr>
+                <w:rFonts w:ascii="Calibri" w:hAnsi="Calibri" w:cs="Calibri"/>
+                <w:color w:val="000000"/>
+              </w:rPr>
+              <w:t>0.6434</w:t>
+            </w:r>
+          </w:p>
+        </w:tc>
+        <w:tc>
+          <w:tcPr>
+            <w:tcW w:w="1623" w:type="dxa"/>
+            <w:shd w:val="clear" w:color="auto" w:fill="DEEAF6" w:themeFill="accent5" w:themeFillTint="33"/>
+            <w:vAlign w:val="center"/>
+          </w:tcPr>
+          <w:p>
+            <w:pPr>
+              <w:jc w:val="center"/>
+              <w:rPr>
+                <w:rFonts w:ascii="Calibri" w:hAnsi="Calibri" w:cs="Calibri"/>
+                <w:color w:val="000000"/>
+              </w:rPr>
+            </w:pPr>
+            <w:r>
+              <w:rPr>
+                <w:rFonts w:ascii="Calibri" w:hAnsi="Calibri" w:cs="Calibri"/>
+                <w:color w:val="000000"/>
+              </w:rPr>
+              <w:t>0.5392</w:t>
+            </w:r>
+          </w:p>
+        </w:tc>
+        <w:tc>
+          <w:tcPr>
+            <w:tcW w:w="1541" w:type="dxa"/>
+            <w:shd w:val="clear" w:color="auto" w:fill="DEEAF6" w:themeFill="accent5" w:themeFillTint="33"/>
+            <w:vAlign w:val="center"/>
+          </w:tcPr>
+          <w:p>
+            <w:pPr>
+              <w:jc w:val="center"/>
+              <w:rPr>
+                <w:rFonts w:ascii="Calibri" w:hAnsi="Calibri" w:cs="Calibri"/>
+                <w:color w:val="000000"/>
+              </w:rPr>
+            </w:pPr>
+            <w:r>
+              <w:rPr>
+                <w:rFonts w:ascii="Calibri" w:hAnsi="Calibri" w:cs="Calibri"/>
+                <w:color w:val="000000"/>
+              </w:rPr>
+              <w:t>0.2585</w:t>
+            </w:r>
+          </w:p>
+        </w:tc>
+        <w:tc>
+          <w:tcPr>
+            <w:tcW w:w="1499" w:type="dxa"/>
+            <w:shd w:val="clear" w:color="auto" w:fill="DEEAF6" w:themeFill="accent5" w:themeFillTint="33"/>
+            <w:vAlign w:val="bottom"/>
+          </w:tcPr>
+          <w:p>
+            <w:pPr>
+              <w:jc w:val="center"/>
+              <w:rPr>
+                <w:rFonts w:ascii="Calibri" w:hAnsi="Calibri" w:cs="Calibri"/>
+                <w:color w:val="000000"/>
+              </w:rPr>
+            </w:pPr>
+            <w:r>
+              <w:rPr>
+                <w:rFonts w:ascii="Calibri" w:hAnsi="Calibri" w:cs="Calibri"/>
+                <w:color w:val="000000"/>
+              </w:rPr>
+              <w:t>NM</w:t>
+            </w:r>
+          </w:p>
+        </w:tc>
+      </w:tr>
+      <w:tr>
+        <w:tc>
+          <w:tcPr>
+            <w:tcW w:w="1615" w:type="dxa"/>
+          </w:tcPr>
+          <w:p>
+            <w:pPr>
+              <w:jc w:val="both"/>
+            </w:pPr>
+            <w:r>
+              <w:t>Perceptron</w:t>
+            </w:r>
+          </w:p>
+        </w:tc>
+        <w:tc>
+          <w:tcPr>
+            <w:tcW w:w="1620" w:type="dxa"/>
+          </w:tcPr>
+          <w:p>
+            <w:pPr>
+              <w:jc w:val="both"/>
+            </w:pPr>
+            <w:r>
+              <w:t>300-topic LSI</w:t>
+            </w:r>
+          </w:p>
+        </w:tc>
+        <w:tc>
+          <w:tcPr>
+            <w:tcW w:w="1452" w:type="dxa"/>
+            <w:vAlign w:val="center"/>
+          </w:tcPr>
+          <w:p>
+            <w:pPr>
+              <w:jc w:val="center"/>
+              <w:rPr>
+                <w:rFonts w:ascii="Calibri" w:hAnsi="Calibri" w:cs="Calibri"/>
+                <w:color w:val="000000"/>
+              </w:rPr>
+            </w:pPr>
+            <w:r>
+              <w:rPr>
+                <w:rFonts w:ascii="Calibri" w:hAnsi="Calibri" w:cs="Calibri"/>
+                <w:color w:val="000000"/>
+              </w:rPr>
+              <w:t>0.6292</w:t>
+            </w:r>
+          </w:p>
+        </w:tc>
+        <w:tc>
+          <w:tcPr>
+            <w:tcW w:w="1623" w:type="dxa"/>
+            <w:vAlign w:val="center"/>
+          </w:tcPr>
+          <w:p>
+            <w:pPr>
+              <w:jc w:val="center"/>
+              <w:rPr>
+                <w:rFonts w:ascii="Calibri" w:hAnsi="Calibri" w:cs="Calibri"/>
+                <w:color w:val="000000"/>
+              </w:rPr>
+            </w:pPr>
+            <w:r>
+              <w:rPr>
+                <w:rFonts w:ascii="Calibri" w:hAnsi="Calibri" w:cs="Calibri"/>
+                <w:color w:val="000000"/>
+              </w:rPr>
+              <w:t>0.4994</w:t>
+            </w:r>
+          </w:p>
+        </w:tc>
+        <w:tc>
+          <w:tcPr>
+            <w:tcW w:w="1541" w:type="dxa"/>
+            <w:vAlign w:val="center"/>
+          </w:tcPr>
+          <w:p>
+            <w:pPr>
+              <w:jc w:val="center"/>
+              <w:rPr>
+                <w:rFonts w:ascii="Calibri" w:hAnsi="Calibri" w:cs="Calibri"/>
+                <w:color w:val="000000"/>
+              </w:rPr>
+            </w:pPr>
+            <w:r>
+              <w:rPr>
+                <w:rFonts w:ascii="Calibri" w:hAnsi="Calibri" w:cs="Calibri"/>
+                <w:color w:val="000000"/>
+              </w:rPr>
+              <w:t>0.2826</w:t>
+            </w:r>
+          </w:p>
+        </w:tc>
+        <w:tc>
+          <w:tcPr>
+            <w:tcW w:w="1499" w:type="dxa"/>
+          </w:tcPr>
+          <w:p>
+            <w:pPr>
+              <w:jc w:val="center"/>
+            </w:pPr>
+            <w:r>
+              <w:rPr>
+                <w:rFonts w:ascii="Calibri" w:hAnsi="Calibri" w:cs="Calibri"/>
+                <w:color w:val="000000"/>
+              </w:rPr>
+              <w:t>NM</w:t>
+            </w:r>
+          </w:p>
+        </w:tc>
+      </w:tr>
+      <w:tr>
+        <w:tc>
+          <w:tcPr>
+            <w:tcW w:w="1615" w:type="dxa"/>
+            <w:shd w:val="clear" w:color="auto" w:fill="DEEAF6" w:themeFill="accent5" w:themeFillTint="33"/>
+          </w:tcPr>
+          <w:p>
+            <w:pPr>
+              <w:jc w:val="both"/>
+            </w:pPr>
+            <w:r>
+              <w:t>SGD</w:t>
+            </w:r>
+          </w:p>
+        </w:tc>
+        <w:tc>
+          <w:tcPr>
+            <w:tcW w:w="1620" w:type="dxa"/>
+            <w:shd w:val="clear" w:color="auto" w:fill="DEEAF6" w:themeFill="accent5" w:themeFillTint="33"/>
+          </w:tcPr>
+          <w:p>
+            <w:pPr>
+              <w:jc w:val="both"/>
+            </w:pPr>
+            <w:r>
+              <w:t>300-topic LSI</w:t>
+            </w:r>
+          </w:p>
+        </w:tc>
+        <w:tc>
+          <w:tcPr>
+            <w:tcW w:w="1452" w:type="dxa"/>
+            <w:shd w:val="clear" w:color="auto" w:fill="DEEAF6" w:themeFill="accent5" w:themeFillTint="33"/>
+            <w:vAlign w:val="center"/>
+          </w:tcPr>
+          <w:p>
+            <w:pPr>
+              <w:jc w:val="center"/>
+              <w:rPr>
+                <w:rFonts w:ascii="Calibri" w:hAnsi="Calibri" w:cs="Calibri"/>
+                <w:color w:val="000000"/>
+              </w:rPr>
+            </w:pPr>
+            <w:r>
+              <w:rPr>
+                <w:rFonts w:ascii="Calibri" w:hAnsi="Calibri" w:cs="Calibri"/>
+                <w:color w:val="000000"/>
+              </w:rPr>
+              <w:t>0.6703</w:t>
+            </w:r>
+          </w:p>
+        </w:tc>
+        <w:tc>
+          <w:tcPr>
+            <w:tcW w:w="1623" w:type="dxa"/>
+            <w:shd w:val="clear" w:color="auto" w:fill="DEEAF6" w:themeFill="accent5" w:themeFillTint="33"/>
+            <w:vAlign w:val="center"/>
+          </w:tcPr>
+          <w:p>
+            <w:pPr>
+              <w:jc w:val="center"/>
+              <w:rPr>
+                <w:rFonts w:ascii="Calibri" w:hAnsi="Calibri" w:cs="Calibri"/>
+                <w:color w:val="000000"/>
+              </w:rPr>
+            </w:pPr>
+            <w:r>
+              <w:rPr>
+                <w:rFonts w:ascii="Calibri" w:hAnsi="Calibri" w:cs="Calibri"/>
+                <w:color w:val="000000"/>
+              </w:rPr>
+              <w:t>0.5961</w:t>
+            </w:r>
+          </w:p>
+        </w:tc>
+        <w:tc>
+          <w:tcPr>
+            <w:tcW w:w="1541" w:type="dxa"/>
+            <w:shd w:val="clear" w:color="auto" w:fill="DEEAF6" w:themeFill="accent5" w:themeFillTint="33"/>
+            <w:vAlign w:val="center"/>
+          </w:tcPr>
+          <w:p>
+            <w:pPr>
+              <w:jc w:val="center"/>
+              <w:rPr>
+                <w:rFonts w:ascii="Calibri" w:hAnsi="Calibri" w:cs="Calibri"/>
+                <w:color w:val="000000"/>
+              </w:rPr>
+            </w:pPr>
+            <w:r>
+              <w:rPr>
+                <w:rFonts w:ascii="Calibri" w:hAnsi="Calibri" w:cs="Calibri"/>
+                <w:color w:val="000000"/>
+              </w:rPr>
+              <w:t>0.3420</w:t>
+            </w:r>
+          </w:p>
+        </w:tc>
+        <w:tc>
+          <w:tcPr>
+            <w:tcW w:w="1499" w:type="dxa"/>
+            <w:shd w:val="clear" w:color="auto" w:fill="DEEAF6" w:themeFill="accent5" w:themeFillTint="33"/>
+            <w:vAlign w:val="bottom"/>
+          </w:tcPr>
+          <w:p>
+            <w:pPr>
+              <w:jc w:val="center"/>
+              <w:rPr>
+                <w:rFonts w:ascii="Calibri" w:hAnsi="Calibri" w:cs="Calibri"/>
+                <w:color w:val="000000"/>
+              </w:rPr>
+            </w:pPr>
+            <w:r>
+              <w:rPr>
+                <w:rFonts w:ascii="Calibri" w:hAnsi="Calibri" w:cs="Calibri"/>
+                <w:color w:val="000000"/>
+              </w:rPr>
+              <w:t>0.68</w:t>
+            </w:r>
+          </w:p>
+        </w:tc>
+      </w:tr>
+      <w:tr>
+        <w:tc>
+          <w:tcPr>
+            <w:tcW w:w="1615" w:type="dxa"/>
+          </w:tcPr>
+          <w:p>
+            <w:pPr>
+              <w:jc w:val="both"/>
+            </w:pPr>
+            <w:r>
+              <w:t xml:space="preserve">NN </w:t>
+            </w:r>
+          </w:p>
+        </w:tc>
+        <w:tc>
+          <w:tcPr>
+            <w:tcW w:w="1620" w:type="dxa"/>
+          </w:tcPr>
+          <w:p>
+            <w:pPr>
+              <w:jc w:val="both"/>
+            </w:pPr>
+            <w:r>
+              <w:t>300-topic LSI</w:t>
+            </w:r>
+          </w:p>
+        </w:tc>
+        <w:tc>
+          <w:tcPr>
+            <w:tcW w:w="1452" w:type="dxa"/>
+            <w:vAlign w:val="center"/>
+          </w:tcPr>
+          <w:p>
+            <w:pPr>
+              <w:jc w:val="center"/>
+              <w:rPr>
+                <w:rFonts w:ascii="Calibri" w:hAnsi="Calibri" w:cs="Calibri"/>
+                <w:color w:val="000000"/>
+              </w:rPr>
+            </w:pPr>
+            <w:r>
+              <w:rPr>
+                <w:rFonts w:ascii="Calibri" w:hAnsi="Calibri" w:cs="Calibri"/>
+                <w:color w:val="000000"/>
+              </w:rPr>
+              <w:t>0.7394</w:t>
+            </w:r>
+          </w:p>
+        </w:tc>
+        <w:tc>
+          <w:tcPr>
+            <w:tcW w:w="1623" w:type="dxa"/>
+            <w:vAlign w:val="center"/>
+          </w:tcPr>
+          <w:p>
+            <w:pPr>
+              <w:jc w:val="center"/>
+              <w:rPr>
+                <w:rFonts w:ascii="Calibri" w:hAnsi="Calibri" w:cs="Calibri"/>
+                <w:color w:val="000000"/>
+              </w:rPr>
+            </w:pPr>
+            <w:r>
+              <w:rPr>
+                <w:rFonts w:ascii="Calibri" w:hAnsi="Calibri" w:cs="Calibri"/>
+                <w:color w:val="000000"/>
+              </w:rPr>
+              <w:t>0.6839</w:t>
+            </w:r>
+          </w:p>
+        </w:tc>
+        <w:tc>
+          <w:tcPr>
+            <w:tcW w:w="1541" w:type="dxa"/>
+            <w:vAlign w:val="center"/>
+          </w:tcPr>
+          <w:p>
+            <w:pPr>
+              <w:jc w:val="center"/>
+              <w:rPr>
+                <w:rFonts w:ascii="Calibri" w:hAnsi="Calibri" w:cs="Calibri"/>
+                <w:color w:val="000000"/>
+              </w:rPr>
+            </w:pPr>
+            <w:r>
+              <w:rPr>
+                <w:rFonts w:ascii="Calibri" w:hAnsi="Calibri" w:cs="Calibri"/>
+                <w:color w:val="000000"/>
+              </w:rPr>
+              <w:t>0.5458</w:t>
+            </w:r>
+          </w:p>
+        </w:tc>
+        <w:tc>
+          <w:tcPr>
+            <w:tcW w:w="1499" w:type="dxa"/>
+            <w:vAlign w:val="bottom"/>
+          </w:tcPr>
+          <w:p>
+            <w:pPr>
+              <w:jc w:val="center"/>
+              <w:rPr>
+                <w:rFonts w:ascii="Calibri" w:hAnsi="Calibri" w:cs="Calibri"/>
+                <w:color w:val="000000"/>
+              </w:rPr>
+            </w:pPr>
+            <w:r>
+              <w:rPr>
+                <w:rFonts w:ascii="Calibri" w:hAnsi="Calibri" w:cs="Calibri"/>
+                <w:color w:val="000000"/>
+              </w:rPr>
+              <w:t>0.80</w:t>
+            </w:r>
+          </w:p>
+        </w:tc>
+      </w:tr>
+      <w:tr>
+        <w:tc>
+          <w:tcPr>
+            <w:tcW w:w="1615" w:type="dxa"/>
+            <w:shd w:val="clear" w:color="auto" w:fill="DEEAF6" w:themeFill="accent5" w:themeFillTint="33"/>
+          </w:tcPr>
+          <w:p>
+            <w:pPr>
+              <w:jc w:val="both"/>
+            </w:pPr>
+            <w:r>
+              <w:t>NN w/ dropout</w:t>
+            </w:r>
+          </w:p>
+        </w:tc>
+        <w:tc>
+          <w:tcPr>
+            <w:tcW w:w="1620" w:type="dxa"/>
+            <w:shd w:val="clear" w:color="auto" w:fill="DEEAF6" w:themeFill="accent5" w:themeFillTint="33"/>
+          </w:tcPr>
+          <w:p>
+            <w:pPr>
+              <w:jc w:val="both"/>
+            </w:pPr>
+            <w:r>
+              <w:t>300-topic LSI</w:t>
+            </w:r>
+          </w:p>
+        </w:tc>
+        <w:tc>
+          <w:tcPr>
+            <w:tcW w:w="1452" w:type="dxa"/>
+            <w:shd w:val="clear" w:color="auto" w:fill="DEEAF6" w:themeFill="accent5" w:themeFillTint="33"/>
+            <w:vAlign w:val="center"/>
+          </w:tcPr>
+          <w:p>
+            <w:pPr>
+              <w:jc w:val="center"/>
+              <w:rPr>
+                <w:rFonts w:ascii="Calibri" w:hAnsi="Calibri" w:cs="Calibri"/>
+                <w:color w:val="000000"/>
+              </w:rPr>
+            </w:pPr>
+            <w:r>
+              <w:rPr>
+                <w:rFonts w:ascii="Calibri" w:hAnsi="Calibri" w:cs="Calibri"/>
+                <w:color w:val="000000"/>
+              </w:rPr>
+              <w:t>0.7326</w:t>
+            </w:r>
+          </w:p>
+        </w:tc>
+        <w:tc>
+          <w:tcPr>
+            <w:tcW w:w="1623" w:type="dxa"/>
+            <w:shd w:val="clear" w:color="auto" w:fill="DEEAF6" w:themeFill="accent5" w:themeFillTint="33"/>
+            <w:vAlign w:val="center"/>
+          </w:tcPr>
+          <w:p>
+            <w:pPr>
+              <w:jc w:val="center"/>
+              <w:rPr>
+                <w:rFonts w:ascii="Calibri" w:hAnsi="Calibri" w:cs="Calibri"/>
+                <w:color w:val="000000"/>
+              </w:rPr>
+            </w:pPr>
+            <w:r>
+              <w:rPr>
+                <w:rFonts w:ascii="Calibri" w:hAnsi="Calibri" w:cs="Calibri"/>
+                <w:color w:val="000000"/>
+              </w:rPr>
+              <w:t>0.6526</w:t>
+            </w:r>
+          </w:p>
+        </w:tc>
+        <w:tc>
+          <w:tcPr>
+            <w:tcW w:w="1541" w:type="dxa"/>
+            <w:shd w:val="clear" w:color="auto" w:fill="DEEAF6" w:themeFill="accent5" w:themeFillTint="33"/>
+            <w:vAlign w:val="center"/>
+          </w:tcPr>
+          <w:p>
+            <w:pPr>
+              <w:jc w:val="center"/>
+              <w:rPr>
+                <w:rFonts w:ascii="Calibri" w:hAnsi="Calibri" w:cs="Calibri"/>
+                <w:color w:val="000000"/>
+              </w:rPr>
+            </w:pPr>
+            <w:r>
+              <w:rPr>
+                <w:rFonts w:ascii="Calibri" w:hAnsi="Calibri" w:cs="Calibri"/>
+                <w:color w:val="000000"/>
+              </w:rPr>
+              <w:t>0.5881</w:t>
+            </w:r>
+          </w:p>
+        </w:tc>
+        <w:tc>
+          <w:tcPr>
+            <w:tcW w:w="1499" w:type="dxa"/>
+            <w:shd w:val="clear" w:color="auto" w:fill="DEEAF6" w:themeFill="accent5" w:themeFillTint="33"/>
+            <w:vAlign w:val="bottom"/>
+          </w:tcPr>
+          <w:p>
+            <w:pPr>
+              <w:jc w:val="center"/>
+              <w:rPr>
+                <w:rFonts w:ascii="Calibri" w:hAnsi="Calibri" w:cs="Calibri"/>
+                <w:color w:val="000000"/>
+              </w:rPr>
+            </w:pPr>
+            <w:r>
+              <w:rPr>
+                <w:rFonts w:ascii="Calibri" w:hAnsi="Calibri" w:cs="Calibri"/>
+                <w:color w:val="000000"/>
+              </w:rPr>
+              <w:t>0.80</w:t>
+            </w:r>
+          </w:p>
+        </w:tc>
+      </w:tr>
+      <w:tr>
+        <w:tc>
+          <w:tcPr>
+            <w:tcW w:w="1615" w:type="dxa"/>
+          </w:tcPr>
+          <w:p>
+            <w:pPr>
+              <w:jc w:val="both"/>
+            </w:pPr>
+            <w:r>
+              <w:t xml:space="preserve">NN </w:t>
+            </w:r>
+          </w:p>
+        </w:tc>
+        <w:tc>
+          <w:tcPr>
+            <w:tcW w:w="1620" w:type="dxa"/>
+          </w:tcPr>
+          <w:p>
+            <w:pPr>
+              <w:jc w:val="both"/>
+            </w:pPr>
+            <w:r>
+              <w:t>300-topic LDA</w:t>
+            </w:r>
+          </w:p>
+        </w:tc>
+        <w:tc>
+          <w:tcPr>
+            <w:tcW w:w="1452" w:type="dxa"/>
+            <w:vAlign w:val="center"/>
+          </w:tcPr>
+          <w:p>
+            <w:pPr>
+              <w:jc w:val="center"/>
+              <w:rPr>
+                <w:rFonts w:ascii="Calibri" w:hAnsi="Calibri" w:cs="Calibri"/>
+                <w:color w:val="000000"/>
+              </w:rPr>
+            </w:pPr>
+            <w:r>
+              <w:rPr>
+                <w:rFonts w:ascii="Calibri" w:hAnsi="Calibri" w:cs="Calibri"/>
+                <w:color w:val="000000"/>
+              </w:rPr>
+              <w:t>0.7433</w:t>
+            </w:r>
+          </w:p>
+        </w:tc>
+        <w:tc>
+          <w:tcPr>
+            <w:tcW w:w="1623" w:type="dxa"/>
+            <w:vAlign w:val="center"/>
+          </w:tcPr>
+          <w:p>
+            <w:pPr>
+              <w:jc w:val="center"/>
+              <w:rPr>
+                <w:rFonts w:ascii="Calibri" w:hAnsi="Calibri" w:cs="Calibri"/>
+                <w:color w:val="000000"/>
+              </w:rPr>
+            </w:pPr>
+            <w:r>
+              <w:rPr>
+                <w:rFonts w:ascii="Calibri" w:hAnsi="Calibri" w:cs="Calibri"/>
+                <w:color w:val="000000"/>
+              </w:rPr>
+              <w:t>0.6957</w:t>
+            </w:r>
+          </w:p>
+        </w:tc>
+        <w:tc>
+          <w:tcPr>
+            <w:tcW w:w="1541" w:type="dxa"/>
+            <w:vAlign w:val="center"/>
+          </w:tcPr>
+          <w:p>
+            <w:pPr>
+              <w:jc w:val="center"/>
+              <w:rPr>
+                <w:rFonts w:ascii="Calibri" w:hAnsi="Calibri" w:cs="Calibri"/>
+                <w:color w:val="000000"/>
+              </w:rPr>
+            </w:pPr>
+            <w:r>
+              <w:rPr>
+                <w:rFonts w:ascii="Calibri" w:hAnsi="Calibri" w:cs="Calibri"/>
+                <w:color w:val="000000"/>
+              </w:rPr>
+              <w:t>0.5403</w:t>
+            </w:r>
+          </w:p>
+        </w:tc>
+        <w:tc>
+          <w:tcPr>
+            <w:tcW w:w="1499" w:type="dxa"/>
+            <w:vAlign w:val="bottom"/>
+          </w:tcPr>
+          <w:p>
+            <w:pPr>
+              <w:jc w:val="center"/>
+              <w:rPr>
+                <w:rFonts w:ascii="Calibri" w:hAnsi="Calibri" w:cs="Calibri"/>
+                <w:color w:val="000000"/>
+              </w:rPr>
+            </w:pPr>
+            <w:r>
+              <w:rPr>
+                <w:rFonts w:ascii="Calibri" w:hAnsi="Calibri" w:cs="Calibri"/>
+                <w:color w:val="000000"/>
+              </w:rPr>
+              <w:t>0.80</w:t>
+            </w:r>
+          </w:p>
+        </w:tc>
+      </w:tr>
+      <w:tr>
+        <w:tc>
+          <w:tcPr>
+            <w:tcW w:w="1615" w:type="dxa"/>
+            <w:shd w:val="clear" w:color="auto" w:fill="DEEAF6" w:themeFill="accent5" w:themeFillTint="33"/>
+          </w:tcPr>
+          <w:p>
+            <w:pPr>
+              <w:jc w:val="both"/>
+            </w:pPr>
+            <w:r>
+              <w:t>NN w/ dropout</w:t>
+            </w:r>
+          </w:p>
+        </w:tc>
+        <w:tc>
+          <w:tcPr>
+            <w:tcW w:w="1620" w:type="dxa"/>
+            <w:shd w:val="clear" w:color="auto" w:fill="DEEAF6" w:themeFill="accent5" w:themeFillTint="33"/>
+          </w:tcPr>
+          <w:p>
+            <w:pPr>
+              <w:jc w:val="both"/>
+            </w:pPr>
+            <w:r>
+              <w:t>300-topic LDA</w:t>
+            </w:r>
+          </w:p>
+        </w:tc>
+        <w:tc>
+          <w:tcPr>
+            <w:tcW w:w="1452" w:type="dxa"/>
+            <w:shd w:val="clear" w:color="auto" w:fill="DEEAF6" w:themeFill="accent5" w:themeFillTint="33"/>
+            <w:vAlign w:val="center"/>
+          </w:tcPr>
+          <w:p>
+            <w:pPr>
+              <w:jc w:val="center"/>
+              <w:rPr>
+                <w:rFonts w:ascii="Calibri" w:hAnsi="Calibri" w:cs="Calibri"/>
+                <w:color w:val="000000"/>
+              </w:rPr>
+            </w:pPr>
+            <w:r>
+              <w:rPr>
+                <w:rFonts w:ascii="Calibri" w:hAnsi="Calibri" w:cs="Calibri"/>
+                <w:color w:val="000000"/>
+              </w:rPr>
+              <w:t>0.7430</w:t>
+            </w:r>
+          </w:p>
+        </w:tc>
+        <w:tc>
+          <w:tcPr>
+            <w:tcW w:w="1623" w:type="dxa"/>
+            <w:shd w:val="clear" w:color="auto" w:fill="DEEAF6" w:themeFill="accent5" w:themeFillTint="33"/>
+            <w:vAlign w:val="center"/>
+          </w:tcPr>
+          <w:p>
+            <w:pPr>
+              <w:jc w:val="center"/>
+              <w:rPr>
+                <w:rFonts w:ascii="Calibri" w:hAnsi="Calibri" w:cs="Calibri"/>
+                <w:color w:val="000000"/>
+              </w:rPr>
+            </w:pPr>
+            <w:r>
+              <w:rPr>
+                <w:rFonts w:ascii="Calibri" w:hAnsi="Calibri" w:cs="Calibri"/>
+                <w:color w:val="000000"/>
+              </w:rPr>
+              <w:t>0.6874</w:t>
+            </w:r>
+          </w:p>
+        </w:tc>
+        <w:tc>
+          <w:tcPr>
+            <w:tcW w:w="1541" w:type="dxa"/>
+            <w:shd w:val="clear" w:color="auto" w:fill="DEEAF6" w:themeFill="accent5" w:themeFillTint="33"/>
+            <w:vAlign w:val="center"/>
+          </w:tcPr>
+          <w:p>
+            <w:pPr>
+              <w:jc w:val="center"/>
+              <w:rPr>
+                <w:rFonts w:ascii="Calibri" w:hAnsi="Calibri" w:cs="Calibri"/>
+                <w:color w:val="000000"/>
+              </w:rPr>
+            </w:pPr>
+            <w:r>
+              <w:rPr>
+                <w:rFonts w:ascii="Calibri" w:hAnsi="Calibri" w:cs="Calibri"/>
+                <w:color w:val="000000"/>
+              </w:rPr>
+              <w:t>0.5560</w:t>
+            </w:r>
+          </w:p>
+        </w:tc>
+        <w:tc>
+          <w:tcPr>
+            <w:tcW w:w="1499" w:type="dxa"/>
+            <w:shd w:val="clear" w:color="auto" w:fill="DEEAF6" w:themeFill="accent5" w:themeFillTint="33"/>
+            <w:vAlign w:val="bottom"/>
+          </w:tcPr>
+          <w:p>
+            <w:pPr>
+              <w:jc w:val="center"/>
+              <w:rPr>
+                <w:rFonts w:ascii="Calibri" w:hAnsi="Calibri" w:cs="Calibri"/>
+                <w:color w:val="000000"/>
+              </w:rPr>
+            </w:pPr>
+            <w:r>
+              <w:rPr>
+                <w:rFonts w:ascii="Calibri" w:hAnsi="Calibri" w:cs="Calibri"/>
+                <w:color w:val="000000"/>
+              </w:rPr>
+              <w:t>0.81</w:t>
+            </w:r>
+          </w:p>
+        </w:tc>
+      </w:tr>
+      <w:tr>
+        <w:tc>
+          <w:tcPr>
+            <w:tcW w:w="1615" w:type="dxa"/>
+          </w:tcPr>
+          <w:p>
+            <w:pPr>
+              <w:jc w:val="both"/>
+            </w:pPr>
+            <w:r>
+              <w:t xml:space="preserve">NN </w:t>
+            </w:r>
+          </w:p>
+        </w:tc>
+        <w:tc>
+          <w:tcPr>
+            <w:tcW w:w="1620" w:type="dxa"/>
+          </w:tcPr>
+          <w:p>
+            <w:pPr>
+              <w:jc w:val="both"/>
+            </w:pPr>
+            <w:r>
+              <w:t>400-dim D2V</w:t>
+            </w:r>
+          </w:p>
+        </w:tc>
+        <w:tc>
+          <w:tcPr>
+            <w:tcW w:w="1452" w:type="dxa"/>
+            <w:vAlign w:val="center"/>
+          </w:tcPr>
+          <w:p>
+            <w:pPr>
+              <w:jc w:val="center"/>
+              <w:rPr>
+                <w:rFonts w:ascii="Calibri" w:hAnsi="Calibri" w:cs="Calibri"/>
+                <w:color w:val="000000"/>
+              </w:rPr>
+            </w:pPr>
+            <w:r>
+              <w:rPr>
+                <w:rFonts w:ascii="Calibri" w:hAnsi="Calibri" w:cs="Calibri"/>
+                <w:color w:val="000000"/>
+              </w:rPr>
+              <w:t>0.7518</w:t>
+            </w:r>
+          </w:p>
+        </w:tc>
+        <w:tc>
+          <w:tcPr>
+            <w:tcW w:w="1623" w:type="dxa"/>
+            <w:vAlign w:val="center"/>
+          </w:tcPr>
+          <w:p>
+            <w:pPr>
+              <w:jc w:val="center"/>
+              <w:rPr>
+                <w:rFonts w:ascii="Calibri" w:hAnsi="Calibri" w:cs="Calibri"/>
+                <w:color w:val="000000"/>
+              </w:rPr>
+            </w:pPr>
+            <w:r>
+              <w:rPr>
+                <w:rFonts w:ascii="Calibri" w:hAnsi="Calibri" w:cs="Calibri"/>
+                <w:color w:val="000000"/>
+              </w:rPr>
+              <w:t>0.6710</w:t>
+            </w:r>
+          </w:p>
+        </w:tc>
+        <w:tc>
+          <w:tcPr>
+            <w:tcW w:w="1541" w:type="dxa"/>
+            <w:vAlign w:val="center"/>
+          </w:tcPr>
+          <w:p>
+            <w:pPr>
+              <w:jc w:val="center"/>
+              <w:rPr>
+                <w:rFonts w:ascii="Calibri" w:hAnsi="Calibri" w:cs="Calibri"/>
+                <w:color w:val="000000"/>
+              </w:rPr>
+            </w:pPr>
+            <w:r>
+              <w:rPr>
+                <w:rFonts w:ascii="Calibri" w:hAnsi="Calibri" w:cs="Calibri"/>
+                <w:color w:val="000000"/>
+              </w:rPr>
+              <w:t>0.6419</w:t>
+            </w:r>
+          </w:p>
+        </w:tc>
+        <w:tc>
+          <w:tcPr>
+            <w:tcW w:w="1499" w:type="dxa"/>
+            <w:vAlign w:val="bottom"/>
+          </w:tcPr>
+          <w:p>
+            <w:pPr>
+              <w:jc w:val="center"/>
+              <w:rPr>
+                <w:rFonts w:ascii="Calibri" w:hAnsi="Calibri" w:cs="Calibri"/>
+                <w:color w:val="000000"/>
+              </w:rPr>
+            </w:pPr>
+            <w:r>
+              <w:rPr>
+                <w:rFonts w:ascii="Calibri" w:hAnsi="Calibri" w:cs="Calibri"/>
+                <w:color w:val="000000"/>
+              </w:rPr>
+              <w:t>0.81</w:t>
+            </w:r>
+          </w:p>
+        </w:tc>
+      </w:tr>
+      <w:tr>
+        <w:tc>
+          <w:tcPr>
+            <w:tcW w:w="1615" w:type="dxa"/>
+            <w:shd w:val="clear" w:color="auto" w:fill="DEEAF6" w:themeFill="accent5" w:themeFillTint="33"/>
+          </w:tcPr>
+          <w:p>
+            <w:pPr>
+              <w:jc w:val="both"/>
+            </w:pPr>
+            <w:r>
+              <w:t>NN w/ dropout</w:t>
+            </w:r>
+          </w:p>
+        </w:tc>
+        <w:tc>
+          <w:tcPr>
+            <w:tcW w:w="1620" w:type="dxa"/>
+            <w:shd w:val="clear" w:color="auto" w:fill="DEEAF6" w:themeFill="accent5" w:themeFillTint="33"/>
+          </w:tcPr>
+          <w:p>
+            <w:pPr>
+              <w:jc w:val="both"/>
+            </w:pPr>
+            <w:r>
+              <w:t>400-dim D2V</w:t>
+            </w:r>
+          </w:p>
+        </w:tc>
+        <w:tc>
+          <w:tcPr>
+            <w:tcW w:w="1452" w:type="dxa"/>
+            <w:shd w:val="clear" w:color="auto" w:fill="DEEAF6" w:themeFill="accent5" w:themeFillTint="33"/>
+            <w:vAlign w:val="center"/>
+          </w:tcPr>
+          <w:p>
+            <w:pPr>
+              <w:jc w:val="center"/>
+              <w:rPr>
+                <w:rFonts w:ascii="Calibri" w:hAnsi="Calibri" w:cs="Calibri"/>
+                <w:color w:val="000000"/>
+              </w:rPr>
+            </w:pPr>
+            <w:r>
+              <w:rPr>
+                <w:rFonts w:ascii="Calibri" w:hAnsi="Calibri" w:cs="Calibri"/>
+                <w:color w:val="000000"/>
+              </w:rPr>
+              <w:t>0.7534</w:t>
+            </w:r>
+          </w:p>
+        </w:tc>
+        <w:tc>
+          <w:tcPr>
+            <w:tcW w:w="1623" w:type="dxa"/>
+            <w:shd w:val="clear" w:color="auto" w:fill="DEEAF6" w:themeFill="accent5" w:themeFillTint="33"/>
+            <w:vAlign w:val="center"/>
+          </w:tcPr>
+          <w:p>
+            <w:pPr>
+              <w:jc w:val="center"/>
+              <w:rPr>
+                <w:rFonts w:ascii="Calibri" w:hAnsi="Calibri" w:cs="Calibri"/>
+                <w:color w:val="000000"/>
+              </w:rPr>
+            </w:pPr>
+            <w:r>
+              <w:rPr>
+                <w:rFonts w:ascii="Calibri" w:hAnsi="Calibri" w:cs="Calibri"/>
+                <w:color w:val="000000"/>
+              </w:rPr>
+              <w:t>0.6504</w:t>
+            </w:r>
+          </w:p>
+        </w:tc>
+        <w:tc>
+          <w:tcPr>
+            <w:tcW w:w="1541" w:type="dxa"/>
+            <w:shd w:val="clear" w:color="auto" w:fill="DEEAF6" w:themeFill="accent5" w:themeFillTint="33"/>
+            <w:vAlign w:val="center"/>
+          </w:tcPr>
+          <w:p>
+            <w:pPr>
+              <w:jc w:val="center"/>
+              <w:rPr>
+                <w:rFonts w:ascii="Calibri" w:hAnsi="Calibri" w:cs="Calibri"/>
+                <w:color w:val="000000"/>
+              </w:rPr>
+            </w:pPr>
+            <w:r>
+              <w:rPr>
+                <w:rFonts w:ascii="Calibri" w:hAnsi="Calibri" w:cs="Calibri"/>
+                <w:color w:val="000000"/>
+              </w:rPr>
+              <w:t>0.7164</w:t>
+            </w:r>
+          </w:p>
+        </w:tc>
+        <w:tc>
+          <w:tcPr>
+            <w:tcW w:w="1499" w:type="dxa"/>
+            <w:shd w:val="clear" w:color="auto" w:fill="DEEAF6" w:themeFill="accent5" w:themeFillTint="33"/>
+            <w:vAlign w:val="bottom"/>
+          </w:tcPr>
+          <w:p>
+            <w:pPr>
+              <w:jc w:val="center"/>
+              <w:rPr>
+                <w:rFonts w:ascii="Calibri" w:hAnsi="Calibri" w:cs="Calibri"/>
+                <w:color w:val="000000"/>
+              </w:rPr>
+            </w:pPr>
+            <w:r>
+              <w:rPr>
+                <w:rFonts w:ascii="Calibri" w:hAnsi="Calibri" w:cs="Calibri"/>
+                <w:color w:val="000000"/>
+              </w:rPr>
+              <w:t>0.83</w:t>
+            </w:r>
+          </w:p>
+        </w:tc>
+      </w:tr>
+    </w:tbl>
     <w:p>
       <w:pPr>
         <w:jc w:val="both"/>
       </w:pPr>
-      <w:r>
-        <w:t xml:space="preserve">We find that LDA is marginally better than the LSI, whereas Doc2Vec embedding works best in capturing the semantics of a question. We also find that the training time (no. of epochs) in computing the doc2vec </w:t>
-      </w:r>
-      <w:proofErr w:type="spellStart"/>
-      <w:r>
-        <w:t>embeddings</w:t>
-      </w:r>
-      <w:proofErr w:type="spellEnd"/>
-      <w:r>
-        <w:t xml:space="preserve"> does matter and the longer we train the better results we can achieve. In our project</w:t>
-      </w:r>
-      <w:r>
-        <w:t>,</w:t>
-      </w:r>
-      <w:r>
-        <w:t xml:space="preserve"> we trained </w:t>
-      </w:r>
-      <w:r>
-        <w:t xml:space="preserve">the doc2vec model </w:t>
-      </w:r>
-      <w:r>
-        <w:t xml:space="preserve">for 10, 20 and 50 epochs. The results in the report are for the 50 epoch implementation. </w:t>
-      </w:r>
-      <w:r>
-        <w:t xml:space="preserve">Other results were worse than the LDA/LSI. </w:t>
-      </w:r>
     </w:p>
     <w:p>
       <w:pPr>
         <w:jc w:val="both"/>
       </w:pPr>
       <w:r>
-        <w:t xml:space="preserve">We also experimented with three different out-of-core classifiers available in the </w:t>
-      </w:r>
-      <w:proofErr w:type="spellStart"/>
-      <w:r>
-        <w:t>Scikit</w:t>
-      </w:r>
-      <w:proofErr w:type="spellEnd"/>
-      <w:r>
-        <w:t xml:space="preserve">-learn library. These are SGD, Perceptron and Passive-Aggressive classifier. All of these out-of-core classifiers have a </w:t>
-      </w:r>
-      <w:proofErr w:type="spellStart"/>
-      <w:r>
-        <w:t>partial_</w:t>
-      </w:r>
-      <w:proofErr w:type="gramStart"/>
-      <w:r>
-        <w:t>fit</w:t>
-      </w:r>
-      <w:proofErr w:type="spellEnd"/>
-      <w:r>
-        <w:t>(</w:t>
-      </w:r>
-      <w:proofErr w:type="gramEnd"/>
-      <w:r>
-        <w:t xml:space="preserve">) function that enables incremental training in batches over a large corpus. We find that the SGD outperforms the others for this task. We did </w:t>
-      </w:r>
-      <w:proofErr w:type="spellStart"/>
-      <w:r>
-        <w:t>hyperparameter</w:t>
-      </w:r>
-      <w:proofErr w:type="spellEnd"/>
-      <w:r>
-        <w:t xml:space="preserve"> tuning for SGD and found that the loss function of ‘</w:t>
-      </w:r>
-      <w:proofErr w:type="spellStart"/>
-      <w:r>
-        <w:t>modified_huber</w:t>
-      </w:r>
-      <w:proofErr w:type="spellEnd"/>
-      <w:r>
-        <w:t>’ works best for the problem.</w:t>
-      </w:r>
-    </w:p>
-    <w:p>
-      <w:pPr>
-        <w:jc w:val="both"/>
-      </w:pPr>
-      <w:r>
-        <w:lastRenderedPageBreak/>
-        <w:t xml:space="preserve">However, we also find that none of these classifiers works as well as a neural network based classifier. By building a neural network model </w:t>
-      </w:r>
-      <w:r>
-        <w:t xml:space="preserve">using </w:t>
-      </w:r>
-      <w:proofErr w:type="spellStart"/>
-      <w:r>
-        <w:t>Theano</w:t>
-      </w:r>
-      <w:proofErr w:type="spellEnd"/>
-      <w:r>
-        <w:t xml:space="preserve">, </w:t>
-      </w:r>
-      <w:r>
-        <w:t xml:space="preserve">we were able to achieve an accuracy improvement of at least 8 percentage points relative to the regular classifiers. </w:t>
-      </w:r>
-      <w:r>
-        <w:t xml:space="preserve">The use of 20% dropout regularization marginally improves the classifier performance. </w:t>
+        <w:t xml:space="preserve">We observe that there is a marked improvement in the </w:t>
+      </w:r>
+      <w:r>
+        <w:t>accuracy</w:t>
+      </w:r>
+      <w:r>
+        <w:t xml:space="preserve"> when we use the neural network based classifiers. We also see an improvement in recall at the cost of some loss of precision when we use the dropout. </w:t>
+      </w:r>
+      <w:r>
+        <w:t xml:space="preserve">The best performance was achieved by training the neural net over 400 dimensional doc2vec features. </w:t>
       </w:r>
     </w:p>
     <w:p>
@@ -7637,6 +10371,169 @@
           <w:szCs w:val="28"/>
           <w:u w:val="single"/>
         </w:rPr>
+        <w:t>Conclusions</w:t>
+      </w:r>
+      <w:r>
+        <w:rPr>
+          <w:b/>
+          <w:sz w:val="28"/>
+          <w:szCs w:val="28"/>
+          <w:u w:val="single"/>
+        </w:rPr>
+        <w:t xml:space="preserve"> </w:t>
+      </w:r>
+      <w:bookmarkStart w:id="0" w:name="_GoBack"/>
+      <w:bookmarkEnd w:id="0"/>
+    </w:p>
+    <w:p>
+      <w:pPr>
+        <w:jc w:val="both"/>
+      </w:pPr>
+      <w:r>
+        <w:t xml:space="preserve">In this project, we experimented with 3 different types of NLP feature generation namely Latent Semantic Indexing (LSI), Latent Dirichlet Allocation (LDA) and Doc2Vec </w:t>
+      </w:r>
+      <w:proofErr w:type="spellStart"/>
+      <w:r>
+        <w:t>embeddings</w:t>
+      </w:r>
+      <w:proofErr w:type="spellEnd"/>
+      <w:r>
+        <w:t xml:space="preserve"> to build a classification model that identifies questions with the same intent from the </w:t>
+      </w:r>
+      <w:proofErr w:type="spellStart"/>
+      <w:r>
+        <w:t>Quora</w:t>
+      </w:r>
+      <w:proofErr w:type="spellEnd"/>
+      <w:r>
+        <w:t xml:space="preserve"> questions pairs corpus. </w:t>
+      </w:r>
+    </w:p>
+    <w:p>
+      <w:pPr>
+        <w:jc w:val="both"/>
+      </w:pPr>
+      <w:r>
+        <w:t xml:space="preserve">We find that LDA is marginally better than the LSI, whereas Doc2Vec embedding works best in capturing the semantics of a question. We also find that the training time (no. of epochs) in computing the doc2vec </w:t>
+      </w:r>
+      <w:proofErr w:type="spellStart"/>
+      <w:r>
+        <w:t>embeddings</w:t>
+      </w:r>
+      <w:proofErr w:type="spellEnd"/>
+      <w:r>
+        <w:t xml:space="preserve"> does matter and the longer we train the better results we can achieve. In our project</w:t>
+      </w:r>
+      <w:r>
+        <w:t>,</w:t>
+      </w:r>
+      <w:r>
+        <w:t xml:space="preserve"> we trained </w:t>
+      </w:r>
+      <w:r>
+        <w:t xml:space="preserve">the doc2vec model </w:t>
+      </w:r>
+      <w:r>
+        <w:t xml:space="preserve">for 10, 20 and 50 epochs. The results in the report are for the 50 epoch implementation. </w:t>
+      </w:r>
+      <w:r>
+        <w:t xml:space="preserve">Other results were worse than the LDA/LSI. </w:t>
+      </w:r>
+    </w:p>
+    <w:p>
+      <w:pPr>
+        <w:jc w:val="both"/>
+      </w:pPr>
+      <w:r>
+        <w:lastRenderedPageBreak/>
+        <w:t xml:space="preserve">We also experimented with three different out-of-core classifiers available in the </w:t>
+      </w:r>
+      <w:proofErr w:type="spellStart"/>
+      <w:r>
+        <w:t>Scikit</w:t>
+      </w:r>
+      <w:proofErr w:type="spellEnd"/>
+      <w:r>
+        <w:t xml:space="preserve">-learn library. These are SGD, Perceptron and Passive-Aggressive classifier. All of these out-of-core classifiers have a </w:t>
+      </w:r>
+      <w:proofErr w:type="spellStart"/>
+      <w:r>
+        <w:t>partial_</w:t>
+      </w:r>
+      <w:proofErr w:type="gramStart"/>
+      <w:r>
+        <w:t>fit</w:t>
+      </w:r>
+      <w:proofErr w:type="spellEnd"/>
+      <w:r>
+        <w:t>(</w:t>
+      </w:r>
+      <w:proofErr w:type="gramEnd"/>
+      <w:r>
+        <w:t xml:space="preserve">) function that enables incremental training in batches over a large corpus. We find that the SGD outperforms the others for this task. We did </w:t>
+      </w:r>
+      <w:proofErr w:type="spellStart"/>
+      <w:r>
+        <w:t>hyperparameter</w:t>
+      </w:r>
+      <w:proofErr w:type="spellEnd"/>
+      <w:r>
+        <w:t xml:space="preserve"> tuning for SGD and found that the loss function of ‘</w:t>
+      </w:r>
+      <w:proofErr w:type="spellStart"/>
+      <w:r>
+        <w:t>modified_huber</w:t>
+      </w:r>
+      <w:proofErr w:type="spellEnd"/>
+      <w:r>
+        <w:t>’ works best for the problem.</w:t>
+      </w:r>
+    </w:p>
+    <w:p>
+      <w:pPr>
+        <w:jc w:val="both"/>
+      </w:pPr>
+      <w:r>
+        <w:t xml:space="preserve">However, we also find that none of these classifiers works as well as a neural network based classifier. By building a neural network model </w:t>
+      </w:r>
+      <w:r>
+        <w:t xml:space="preserve">using </w:t>
+      </w:r>
+      <w:proofErr w:type="spellStart"/>
+      <w:r>
+        <w:t>Theano</w:t>
+      </w:r>
+      <w:proofErr w:type="spellEnd"/>
+      <w:r>
+        <w:t xml:space="preserve">, </w:t>
+      </w:r>
+      <w:r>
+        <w:t xml:space="preserve">we were able to achieve an accuracy improvement of at least 8 percentage points relative to the regular classifiers. </w:t>
+      </w:r>
+      <w:r>
+        <w:t xml:space="preserve">The use of 20% dropout </w:t>
+      </w:r>
+      <w:r>
+        <w:t>invariably improved the recall of the default class.</w:t>
+      </w:r>
+    </w:p>
+    <w:p>
+      <w:pPr>
+        <w:jc w:val="both"/>
+        <w:rPr>
+          <w:b/>
+          <w:sz w:val="28"/>
+          <w:szCs w:val="28"/>
+          <w:u w:val="single"/>
+        </w:rPr>
+      </w:pPr>
+      <w:r>
+        <w:rPr>
+          <w:b/>
+          <w:sz w:val="28"/>
+          <w:szCs w:val="28"/>
+          <w:u w:val="single"/>
+        </w:rPr>
         <w:t>Recommendations</w:t>
       </w:r>
     </w:p>
@@ -7654,7 +10551,52 @@
         <w:t xml:space="preserve">probably </w:t>
       </w:r>
       <w:r>
-        <w:t xml:space="preserve">be improved by either training an LSTM neural net directly on the </w:t>
+        <w:t xml:space="preserve">be improved </w:t>
+      </w:r>
+      <w:r>
+        <w:t>by that we were not able to try out in the interest of time.</w:t>
+      </w:r>
+    </w:p>
+    <w:p>
+      <w:pPr>
+        <w:pStyle w:val="ListParagraph"/>
+        <w:numPr>
+          <w:ilvl w:val="0"/>
+          <w:numId w:val="50"/>
+        </w:numPr>
+        <w:jc w:val="both"/>
+      </w:pPr>
+      <w:r>
+        <w:t xml:space="preserve">Increasing the number of neurons and layers and using a more aggressive dropout. </w:t>
+      </w:r>
+    </w:p>
+    <w:p>
+      <w:pPr>
+        <w:pStyle w:val="ListParagraph"/>
+        <w:numPr>
+          <w:ilvl w:val="0"/>
+          <w:numId w:val="50"/>
+        </w:numPr>
+        <w:jc w:val="both"/>
+      </w:pPr>
+      <w:r>
+        <w:t>Using L1 and L2 regularization</w:t>
+      </w:r>
+    </w:p>
+    <w:p>
+      <w:pPr>
+        <w:pStyle w:val="ListParagraph"/>
+        <w:numPr>
+          <w:ilvl w:val="0"/>
+          <w:numId w:val="50"/>
+        </w:numPr>
+        <w:jc w:val="both"/>
+      </w:pPr>
+      <w:r>
+        <w:t>Tr</w:t>
+      </w:r>
+      <w:r>
+        <w:t xml:space="preserve">aining an LSTM neural net directly on the </w:t>
       </w:r>
       <w:proofErr w:type="spellStart"/>
       <w:r>
@@ -7662,34 +10604,53 @@
       </w:r>
       <w:proofErr w:type="spellEnd"/>
       <w:r>
-        <w:t xml:space="preserve"> model, where it may learn the features itself. </w:t>
-      </w:r>
-    </w:p>
-    <w:p>
-      <w:pPr>
+        <w:t xml:space="preserve"> model, where it</w:t>
+      </w:r>
+      <w:r>
+        <w:t xml:space="preserve"> may learn the features </w:t>
+      </w:r>
+      <w:proofErr w:type="spellStart"/>
+      <w:r>
+        <w:t>itself</w:t>
+      </w:r>
+      <w:proofErr w:type="spellEnd"/>
+    </w:p>
+    <w:p>
+      <w:pPr>
+        <w:pStyle w:val="ListParagraph"/>
+        <w:numPr>
+          <w:ilvl w:val="0"/>
+          <w:numId w:val="50"/>
+        </w:numPr>
         <w:jc w:val="both"/>
       </w:pPr>
-      <w:proofErr w:type="spellStart"/>
-      <w:r>
-        <w:t>E</w:t>
-      </w:r>
-      <w:r>
-        <w:t>nsembling</w:t>
-      </w:r>
-      <w:proofErr w:type="spellEnd"/>
-      <w:r>
-        <w:t xml:space="preserve"> the classifiers trained on multiple different features</w:t>
-      </w:r>
-      <w:r>
-        <w:t xml:space="preserve"> is also likely to further improve the prediction performance. </w:t>
-      </w:r>
-    </w:p>
-    <w:p>
-      <w:pPr>
+      <w:r>
+        <w:t>Building and ensemble of</w:t>
+      </w:r>
+      <w:r>
+        <w:t xml:space="preserve"> classifiers trained on multiple different features</w:t>
+      </w:r>
+      <w:r>
+        <w:t xml:space="preserve"> </w:t>
+      </w:r>
+    </w:p>
+    <w:p>
+      <w:pPr>
+        <w:pStyle w:val="ListParagraph"/>
+        <w:numPr>
+          <w:ilvl w:val="0"/>
+          <w:numId w:val="50"/>
+        </w:numPr>
         <w:jc w:val="both"/>
       </w:pPr>
       <w:r>
-        <w:t>Statistical features may be included besides the NLP features to see what effect that can have over the classifier performance.</w:t>
+        <w:t>Including s</w:t>
+      </w:r>
+      <w:r>
+        <w:t xml:space="preserve">tatistical features </w:t>
+      </w:r>
+      <w:r>
+        <w:t>besides the NLP features</w:t>
       </w:r>
     </w:p>
     <w:p>
@@ -7830,8 +10791,6 @@
         <w:pStyle w:val="ListParagraph"/>
         <w:jc w:val="both"/>
       </w:pPr>
-      <w:bookmarkStart w:id="0" w:name="_GoBack"/>
-      <w:bookmarkEnd w:id="0"/>
     </w:p>
     <w:p>
       <w:pPr>
@@ -7910,7 +10869,7 @@
           <w:rPr>
             <w:noProof/>
           </w:rPr>
-          <w:t>14</w:t>
+          <w:t>16</w:t>
         </w:r>
         <w:r>
           <w:rPr>
@@ -9444,6 +12403,95 @@
     </w:lvl>
   </w:abstractNum>
   <w:abstractNum w:abstractNumId="16" w15:restartNumberingAfterBreak="0">
+    <w:nsid w:val="2753531A"/>
+    <w:multiLevelType w:val="hybridMultilevel"/>
+    <w:tmpl w:val="174886FA"/>
+    <w:lvl w:ilvl="0" w:tplc="0409000F">
+      <w:start w:val="1"/>
+      <w:numFmt w:val="decimal"/>
+      <w:lvlText w:val="%1."/>
+      <w:lvlJc w:val="left"/>
+      <w:pPr>
+        <w:ind w:left="720" w:hanging="360"/>
+      </w:pPr>
+      <w:rPr>
+        <w:rFonts w:hint="default"/>
+      </w:rPr>
+    </w:lvl>
+    <w:lvl w:ilvl="1" w:tplc="04090019" w:tentative="1">
+      <w:start w:val="1"/>
+      <w:numFmt w:val="lowerLetter"/>
+      <w:lvlText w:val="%2."/>
+      <w:lvlJc w:val="left"/>
+      <w:pPr>
+        <w:ind w:left="1440" w:hanging="360"/>
+      </w:pPr>
+    </w:lvl>
+    <w:lvl w:ilvl="2" w:tplc="0409001B" w:tentative="1">
+      <w:start w:val="1"/>
+      <w:numFmt w:val="lowerRoman"/>
+      <w:lvlText w:val="%3."/>
+      <w:lvlJc w:val="right"/>
+      <w:pPr>
+        <w:ind w:left="2160" w:hanging="180"/>
+      </w:pPr>
+    </w:lvl>
+    <w:lvl w:ilvl="3" w:tplc="0409000F" w:tentative="1">
+      <w:start w:val="1"/>
+      <w:numFmt w:val="decimal"/>
+      <w:lvlText w:val="%4."/>
+      <w:lvlJc w:val="left"/>
+      <w:pPr>
+        <w:ind w:left="2880" w:hanging="360"/>
+      </w:pPr>
+    </w:lvl>
+    <w:lvl w:ilvl="4" w:tplc="04090019" w:tentative="1">
+      <w:start w:val="1"/>
+      <w:numFmt w:val="lowerLetter"/>
+      <w:lvlText w:val="%5."/>
+      <w:lvlJc w:val="left"/>
+      <w:pPr>
+        <w:ind w:left="3600" w:hanging="360"/>
+      </w:pPr>
+    </w:lvl>
+    <w:lvl w:ilvl="5" w:tplc="0409001B" w:tentative="1">
+      <w:start w:val="1"/>
+      <w:numFmt w:val="lowerRoman"/>
+      <w:lvlText w:val="%6."/>
+      <w:lvlJc w:val="right"/>
+      <w:pPr>
+        <w:ind w:left="4320" w:hanging="180"/>
+      </w:pPr>
+    </w:lvl>
+    <w:lvl w:ilvl="6" w:tplc="0409000F" w:tentative="1">
+      <w:start w:val="1"/>
+      <w:numFmt w:val="decimal"/>
+      <w:lvlText w:val="%7."/>
+      <w:lvlJc w:val="left"/>
+      <w:pPr>
+        <w:ind w:left="5040" w:hanging="360"/>
+      </w:pPr>
+    </w:lvl>
+    <w:lvl w:ilvl="7" w:tplc="04090019" w:tentative="1">
+      <w:start w:val="1"/>
+      <w:numFmt w:val="lowerLetter"/>
+      <w:lvlText w:val="%8."/>
+      <w:lvlJc w:val="left"/>
+      <w:pPr>
+        <w:ind w:left="5760" w:hanging="360"/>
+      </w:pPr>
+    </w:lvl>
+    <w:lvl w:ilvl="8" w:tplc="0409001B" w:tentative="1">
+      <w:start w:val="1"/>
+      <w:numFmt w:val="lowerRoman"/>
+      <w:lvlText w:val="%9."/>
+      <w:lvlJc w:val="right"/>
+      <w:pPr>
+        <w:ind w:left="6480" w:hanging="180"/>
+      </w:pPr>
+    </w:lvl>
+  </w:abstractNum>
+  <w:abstractNum w:abstractNumId="17" w15:restartNumberingAfterBreak="0">
     <w:nsid w:val="2B2B4A43"/>
     <w:multiLevelType w:val="multilevel"/>
     <w:tmpl w:val="4FB4396A"/>
@@ -9588,7 +12636,7 @@
       </w:rPr>
     </w:lvl>
   </w:abstractNum>
-  <w:abstractNum w:abstractNumId="17" w15:restartNumberingAfterBreak="0">
+  <w:abstractNum w:abstractNumId="18" w15:restartNumberingAfterBreak="0">
     <w:nsid w:val="2B5934C3"/>
     <w:multiLevelType w:val="hybridMultilevel"/>
     <w:tmpl w:val="C65C3800"/>
@@ -9701,7 +12749,7 @@
       </w:rPr>
     </w:lvl>
   </w:abstractNum>
-  <w:abstractNum w:abstractNumId="18" w15:restartNumberingAfterBreak="0">
+  <w:abstractNum w:abstractNumId="19" w15:restartNumberingAfterBreak="0">
     <w:nsid w:val="2DAA0C91"/>
     <w:multiLevelType w:val="hybridMultilevel"/>
     <w:tmpl w:val="3FCCF4C2"/>
@@ -9790,7 +12838,7 @@
       </w:pPr>
     </w:lvl>
   </w:abstractNum>
-  <w:abstractNum w:abstractNumId="19" w15:restartNumberingAfterBreak="0">
+  <w:abstractNum w:abstractNumId="20" w15:restartNumberingAfterBreak="0">
     <w:nsid w:val="3258244A"/>
     <w:multiLevelType w:val="hybridMultilevel"/>
     <w:tmpl w:val="8238FC56"/>
@@ -9876,7 +12924,7 @@
       </w:pPr>
     </w:lvl>
   </w:abstractNum>
-  <w:abstractNum w:abstractNumId="20" w15:restartNumberingAfterBreak="0">
+  <w:abstractNum w:abstractNumId="21" w15:restartNumberingAfterBreak="0">
     <w:nsid w:val="32AF1A09"/>
     <w:multiLevelType w:val="hybridMultilevel"/>
     <w:tmpl w:val="106AFE04"/>
@@ -9962,7 +13010,7 @@
       </w:pPr>
     </w:lvl>
   </w:abstractNum>
-  <w:abstractNum w:abstractNumId="21" w15:restartNumberingAfterBreak="0">
+  <w:abstractNum w:abstractNumId="22" w15:restartNumberingAfterBreak="0">
     <w:nsid w:val="381541ED"/>
     <w:multiLevelType w:val="hybridMultilevel"/>
     <w:tmpl w:val="E2DA4ABC"/>
@@ -10051,7 +13099,7 @@
       </w:pPr>
     </w:lvl>
   </w:abstractNum>
-  <w:abstractNum w:abstractNumId="22" w15:restartNumberingAfterBreak="0">
+  <w:abstractNum w:abstractNumId="23" w15:restartNumberingAfterBreak="0">
     <w:nsid w:val="3B0D2658"/>
     <w:multiLevelType w:val="hybridMultilevel"/>
     <w:tmpl w:val="5B4E39D4"/>
@@ -10140,7 +13188,7 @@
       </w:pPr>
     </w:lvl>
   </w:abstractNum>
-  <w:abstractNum w:abstractNumId="23" w15:restartNumberingAfterBreak="0">
+  <w:abstractNum w:abstractNumId="24" w15:restartNumberingAfterBreak="0">
     <w:nsid w:val="403A2B47"/>
     <w:multiLevelType w:val="hybridMultilevel"/>
     <w:tmpl w:val="672C6E98"/>
@@ -10229,7 +13277,7 @@
       </w:pPr>
     </w:lvl>
   </w:abstractNum>
-  <w:abstractNum w:abstractNumId="24" w15:restartNumberingAfterBreak="0">
+  <w:abstractNum w:abstractNumId="25" w15:restartNumberingAfterBreak="0">
     <w:nsid w:val="49F62778"/>
     <w:multiLevelType w:val="hybridMultilevel"/>
     <w:tmpl w:val="8278A4AE"/>
@@ -10318,7 +13366,7 @@
       </w:pPr>
     </w:lvl>
   </w:abstractNum>
-  <w:abstractNum w:abstractNumId="25" w15:restartNumberingAfterBreak="0">
+  <w:abstractNum w:abstractNumId="26" w15:restartNumberingAfterBreak="0">
     <w:nsid w:val="4C7F611F"/>
     <w:multiLevelType w:val="hybridMultilevel"/>
     <w:tmpl w:val="3E4A28DC"/>
@@ -10404,7 +13452,7 @@
       </w:pPr>
     </w:lvl>
   </w:abstractNum>
-  <w:abstractNum w:abstractNumId="26" w15:restartNumberingAfterBreak="0">
+  <w:abstractNum w:abstractNumId="27" w15:restartNumberingAfterBreak="0">
     <w:nsid w:val="4E681FF9"/>
     <w:multiLevelType w:val="hybridMultilevel"/>
     <w:tmpl w:val="7610B0FE"/>
@@ -10490,7 +13538,7 @@
       </w:pPr>
     </w:lvl>
   </w:abstractNum>
-  <w:abstractNum w:abstractNumId="27" w15:restartNumberingAfterBreak="0">
+  <w:abstractNum w:abstractNumId="28" w15:restartNumberingAfterBreak="0">
     <w:nsid w:val="55E44F3A"/>
     <w:multiLevelType w:val="hybridMultilevel"/>
     <w:tmpl w:val="DC74EE8E"/>
@@ -10579,7 +13627,7 @@
       </w:pPr>
     </w:lvl>
   </w:abstractNum>
-  <w:abstractNum w:abstractNumId="28" w15:restartNumberingAfterBreak="0">
+  <w:abstractNum w:abstractNumId="29" w15:restartNumberingAfterBreak="0">
     <w:nsid w:val="5A495A1C"/>
     <w:multiLevelType w:val="hybridMultilevel"/>
     <w:tmpl w:val="5824F104"/>
@@ -10692,7 +13740,7 @@
       </w:rPr>
     </w:lvl>
   </w:abstractNum>
-  <w:abstractNum w:abstractNumId="29" w15:restartNumberingAfterBreak="0">
+  <w:abstractNum w:abstractNumId="30" w15:restartNumberingAfterBreak="0">
     <w:nsid w:val="5AAC359F"/>
     <w:multiLevelType w:val="hybridMultilevel"/>
     <w:tmpl w:val="C47EB042"/>
@@ -10805,7 +13853,7 @@
       </w:rPr>
     </w:lvl>
   </w:abstractNum>
-  <w:abstractNum w:abstractNumId="30" w15:restartNumberingAfterBreak="0">
+  <w:abstractNum w:abstractNumId="31" w15:restartNumberingAfterBreak="0">
     <w:nsid w:val="5C39361F"/>
     <w:multiLevelType w:val="hybridMultilevel"/>
     <w:tmpl w:val="58761216"/>
@@ -10894,7 +13942,7 @@
       </w:pPr>
     </w:lvl>
   </w:abstractNum>
-  <w:abstractNum w:abstractNumId="31" w15:restartNumberingAfterBreak="0">
+  <w:abstractNum w:abstractNumId="32" w15:restartNumberingAfterBreak="0">
     <w:nsid w:val="5FD36A5E"/>
     <w:multiLevelType w:val="multilevel"/>
     <w:tmpl w:val="4FB4396A"/>
@@ -11039,7 +14087,7 @@
       </w:rPr>
     </w:lvl>
   </w:abstractNum>
-  <w:abstractNum w:abstractNumId="32" w15:restartNumberingAfterBreak="0">
+  <w:abstractNum w:abstractNumId="33" w15:restartNumberingAfterBreak="0">
     <w:nsid w:val="675F73DF"/>
     <w:multiLevelType w:val="hybridMultilevel"/>
     <w:tmpl w:val="F1C007A4"/>
@@ -11152,7 +14200,7 @@
       </w:rPr>
     </w:lvl>
   </w:abstractNum>
-  <w:abstractNum w:abstractNumId="33" w15:restartNumberingAfterBreak="0">
+  <w:abstractNum w:abstractNumId="34" w15:restartNumberingAfterBreak="0">
     <w:nsid w:val="68E440FA"/>
     <w:multiLevelType w:val="hybridMultilevel"/>
     <w:tmpl w:val="DF3C91BC"/>
@@ -11241,7 +14289,7 @@
       </w:pPr>
     </w:lvl>
   </w:abstractNum>
-  <w:abstractNum w:abstractNumId="34" w15:restartNumberingAfterBreak="0">
+  <w:abstractNum w:abstractNumId="35" w15:restartNumberingAfterBreak="0">
     <w:nsid w:val="698017B9"/>
     <w:multiLevelType w:val="hybridMultilevel"/>
     <w:tmpl w:val="8238FC56"/>
@@ -11327,7 +14375,7 @@
       </w:pPr>
     </w:lvl>
   </w:abstractNum>
-  <w:abstractNum w:abstractNumId="35" w15:restartNumberingAfterBreak="0">
+  <w:abstractNum w:abstractNumId="36" w15:restartNumberingAfterBreak="0">
     <w:nsid w:val="6A922F81"/>
     <w:multiLevelType w:val="hybridMultilevel"/>
     <w:tmpl w:val="22100638"/>
@@ -11413,7 +14461,7 @@
       </w:pPr>
     </w:lvl>
   </w:abstractNum>
-  <w:abstractNum w:abstractNumId="36" w15:restartNumberingAfterBreak="0">
+  <w:abstractNum w:abstractNumId="37" w15:restartNumberingAfterBreak="0">
     <w:nsid w:val="6C486430"/>
     <w:multiLevelType w:val="hybridMultilevel"/>
     <w:tmpl w:val="F342C0C8"/>
@@ -11499,7 +14547,7 @@
       </w:pPr>
     </w:lvl>
   </w:abstractNum>
-  <w:abstractNum w:abstractNumId="37" w15:restartNumberingAfterBreak="0">
+  <w:abstractNum w:abstractNumId="38" w15:restartNumberingAfterBreak="0">
     <w:nsid w:val="6CA83C4C"/>
     <w:multiLevelType w:val="hybridMultilevel"/>
     <w:tmpl w:val="BAE8C9CC"/>
@@ -11588,7 +14636,7 @@
       </w:pPr>
     </w:lvl>
   </w:abstractNum>
-  <w:abstractNum w:abstractNumId="38" w15:restartNumberingAfterBreak="0">
+  <w:abstractNum w:abstractNumId="39" w15:restartNumberingAfterBreak="0">
     <w:nsid w:val="6DB32BFC"/>
     <w:multiLevelType w:val="hybridMultilevel"/>
     <w:tmpl w:val="34F63970"/>
@@ -11674,7 +14722,7 @@
       </w:pPr>
     </w:lvl>
   </w:abstractNum>
-  <w:abstractNum w:abstractNumId="39" w15:restartNumberingAfterBreak="0">
+  <w:abstractNum w:abstractNumId="40" w15:restartNumberingAfterBreak="0">
     <w:nsid w:val="6E086528"/>
     <w:multiLevelType w:val="hybridMultilevel"/>
     <w:tmpl w:val="C5C84434"/>
@@ -11763,7 +14811,7 @@
       </w:pPr>
     </w:lvl>
   </w:abstractNum>
-  <w:abstractNum w:abstractNumId="40" w15:restartNumberingAfterBreak="0">
+  <w:abstractNum w:abstractNumId="41" w15:restartNumberingAfterBreak="0">
     <w:nsid w:val="70A35DC7"/>
     <w:multiLevelType w:val="hybridMultilevel"/>
     <w:tmpl w:val="CC9AD700"/>
@@ -11876,7 +14924,7 @@
       </w:rPr>
     </w:lvl>
   </w:abstractNum>
-  <w:abstractNum w:abstractNumId="41" w15:restartNumberingAfterBreak="0">
+  <w:abstractNum w:abstractNumId="42" w15:restartNumberingAfterBreak="0">
     <w:nsid w:val="74326447"/>
     <w:multiLevelType w:val="hybridMultilevel"/>
     <w:tmpl w:val="6CF6AA36"/>
@@ -11965,7 +15013,7 @@
       </w:pPr>
     </w:lvl>
   </w:abstractNum>
-  <w:abstractNum w:abstractNumId="42" w15:restartNumberingAfterBreak="0">
+  <w:abstractNum w:abstractNumId="43" w15:restartNumberingAfterBreak="0">
     <w:nsid w:val="76AE330A"/>
     <w:multiLevelType w:val="hybridMultilevel"/>
     <w:tmpl w:val="9C0C05E0"/>
@@ -12054,7 +15102,7 @@
       </w:pPr>
     </w:lvl>
   </w:abstractNum>
-  <w:abstractNum w:abstractNumId="43" w15:restartNumberingAfterBreak="0">
+  <w:abstractNum w:abstractNumId="44" w15:restartNumberingAfterBreak="0">
     <w:nsid w:val="7D545704"/>
     <w:multiLevelType w:val="hybridMultilevel"/>
     <w:tmpl w:val="CE309FDA"/>
@@ -12143,7 +15191,7 @@
       </w:pPr>
     </w:lvl>
   </w:abstractNum>
-  <w:abstractNum w:abstractNumId="44" w15:restartNumberingAfterBreak="0">
+  <w:abstractNum w:abstractNumId="45" w15:restartNumberingAfterBreak="0">
     <w:nsid w:val="7DB14DA9"/>
     <w:multiLevelType w:val="hybridMultilevel"/>
     <w:tmpl w:val="CD6638D8"/>
@@ -12232,7 +15280,7 @@
       </w:pPr>
     </w:lvl>
   </w:abstractNum>
-  <w:abstractNum w:abstractNumId="45" w15:restartNumberingAfterBreak="0">
+  <w:abstractNum w:abstractNumId="46" w15:restartNumberingAfterBreak="0">
     <w:nsid w:val="7EB70E89"/>
     <w:multiLevelType w:val="hybridMultilevel"/>
     <w:tmpl w:val="1DC693D0"/>
@@ -12322,28 +15370,28 @@
     </w:lvl>
   </w:abstractNum>
   <w:num w:numId="1">
-    <w:abstractNumId w:val="17"/>
+    <w:abstractNumId w:val="18"/>
   </w:num>
   <w:num w:numId="2">
-    <w:abstractNumId w:val="20"/>
+    <w:abstractNumId w:val="21"/>
   </w:num>
   <w:num w:numId="3">
     <w:abstractNumId w:val="12"/>
   </w:num>
   <w:num w:numId="4">
-    <w:abstractNumId w:val="25"/>
+    <w:abstractNumId w:val="26"/>
   </w:num>
   <w:num w:numId="5">
-    <w:abstractNumId w:val="18"/>
+    <w:abstractNumId w:val="19"/>
   </w:num>
   <w:num w:numId="6">
-    <w:abstractNumId w:val="37"/>
+    <w:abstractNumId w:val="38"/>
   </w:num>
   <w:num w:numId="7">
-    <w:abstractNumId w:val="39"/>
+    <w:abstractNumId w:val="40"/>
   </w:num>
   <w:num w:numId="8">
-    <w:abstractNumId w:val="38"/>
+    <w:abstractNumId w:val="39"/>
   </w:num>
   <w:num w:numId="9">
     <w:abstractNumId w:val="5"/>
@@ -12352,13 +15400,13 @@
     <w:abstractNumId w:val="15"/>
   </w:num>
   <w:num w:numId="11">
-    <w:abstractNumId w:val="41"/>
+    <w:abstractNumId w:val="42"/>
   </w:num>
   <w:num w:numId="12">
-    <w:abstractNumId w:val="22"/>
+    <w:abstractNumId w:val="23"/>
   </w:num>
   <w:num w:numId="13">
-    <w:abstractNumId w:val="45"/>
+    <w:abstractNumId w:val="46"/>
   </w:num>
   <w:num w:numId="14">
     <w:abstractNumId w:val="11"/>
@@ -12367,10 +15415,10 @@
     <w:abstractNumId w:val="13"/>
   </w:num>
   <w:num w:numId="16">
-    <w:abstractNumId w:val="28"/>
+    <w:abstractNumId w:val="29"/>
   </w:num>
   <w:num w:numId="17">
-    <w:abstractNumId w:val="29"/>
+    <w:abstractNumId w:val="30"/>
   </w:num>
   <w:num w:numId="18">
     <w:abstractNumId w:val="1"/>
@@ -12379,46 +15427,46 @@
     <w:abstractNumId w:val="10"/>
   </w:num>
   <w:num w:numId="20">
-    <w:abstractNumId w:val="16"/>
+    <w:abstractNumId w:val="17"/>
     <w:lvlOverride w:ilvl="1">
       <w:startOverride w:val="1"/>
     </w:lvlOverride>
   </w:num>
   <w:num w:numId="21">
-    <w:abstractNumId w:val="16"/>
+    <w:abstractNumId w:val="17"/>
     <w:lvlOverride w:ilvl="1">
       <w:startOverride w:val="2"/>
     </w:lvlOverride>
   </w:num>
   <w:num w:numId="22">
-    <w:abstractNumId w:val="16"/>
+    <w:abstractNumId w:val="17"/>
     <w:lvlOverride w:ilvl="1">
       <w:startOverride w:val="3"/>
     </w:lvlOverride>
   </w:num>
   <w:num w:numId="23">
-    <w:abstractNumId w:val="16"/>
+    <w:abstractNumId w:val="17"/>
     <w:lvlOverride w:ilvl="1">
       <w:startOverride w:val="1"/>
     </w:lvlOverride>
   </w:num>
   <w:num w:numId="24">
-    <w:abstractNumId w:val="31"/>
+    <w:abstractNumId w:val="32"/>
   </w:num>
   <w:num w:numId="25">
-    <w:abstractNumId w:val="43"/>
+    <w:abstractNumId w:val="44"/>
   </w:num>
   <w:num w:numId="26">
-    <w:abstractNumId w:val="33"/>
+    <w:abstractNumId w:val="34"/>
   </w:num>
   <w:num w:numId="27">
-    <w:abstractNumId w:val="42"/>
+    <w:abstractNumId w:val="43"/>
   </w:num>
   <w:num w:numId="28">
     <w:abstractNumId w:val="9"/>
   </w:num>
   <w:num w:numId="29">
-    <w:abstractNumId w:val="21"/>
+    <w:abstractNumId w:val="22"/>
   </w:num>
   <w:num w:numId="30">
     <w:abstractNumId w:val="2"/>
@@ -12427,40 +15475,40 @@
     <w:abstractNumId w:val="7"/>
   </w:num>
   <w:num w:numId="32">
-    <w:abstractNumId w:val="24"/>
+    <w:abstractNumId w:val="25"/>
   </w:num>
   <w:num w:numId="33">
-    <w:abstractNumId w:val="30"/>
+    <w:abstractNumId w:val="31"/>
   </w:num>
   <w:num w:numId="34">
     <w:abstractNumId w:val="4"/>
   </w:num>
   <w:num w:numId="35">
-    <w:abstractNumId w:val="35"/>
+    <w:abstractNumId w:val="36"/>
   </w:num>
   <w:num w:numId="36">
-    <w:abstractNumId w:val="36"/>
+    <w:abstractNumId w:val="37"/>
   </w:num>
   <w:num w:numId="37">
     <w:abstractNumId w:val="8"/>
   </w:num>
   <w:num w:numId="38">
-    <w:abstractNumId w:val="26"/>
+    <w:abstractNumId w:val="27"/>
   </w:num>
   <w:num w:numId="39">
-    <w:abstractNumId w:val="19"/>
+    <w:abstractNumId w:val="20"/>
   </w:num>
   <w:num w:numId="40">
-    <w:abstractNumId w:val="34"/>
+    <w:abstractNumId w:val="35"/>
   </w:num>
   <w:num w:numId="41">
-    <w:abstractNumId w:val="44"/>
+    <w:abstractNumId w:val="45"/>
   </w:num>
   <w:num w:numId="42">
     <w:abstractNumId w:val="14"/>
   </w:num>
   <w:num w:numId="43">
-    <w:abstractNumId w:val="23"/>
+    <w:abstractNumId w:val="24"/>
   </w:num>
   <w:num w:numId="44">
     <w:abstractNumId w:val="3"/>
@@ -12469,16 +15517,19 @@
     <w:abstractNumId w:val="6"/>
   </w:num>
   <w:num w:numId="46">
-    <w:abstractNumId w:val="27"/>
+    <w:abstractNumId w:val="28"/>
   </w:num>
   <w:num w:numId="47">
-    <w:abstractNumId w:val="40"/>
+    <w:abstractNumId w:val="41"/>
   </w:num>
   <w:num w:numId="48">
     <w:abstractNumId w:val="0"/>
   </w:num>
   <w:num w:numId="49">
-    <w:abstractNumId w:val="32"/>
+    <w:abstractNumId w:val="33"/>
+  </w:num>
+  <w:num w:numId="50">
+    <w:abstractNumId w:val="16"/>
   </w:num>
 </w:numbering>
 </file>
@@ -13482,7 +16533,7 @@
 </file>
 
 <file path=customXml/itemProps2.xml><?xml version="1.0" encoding="utf-8"?>
-<ds:datastoreItem xmlns:ds="http://schemas.openxmlformats.org/officeDocument/2006/customXml" ds:itemID="{FEC6EC04-88A6-4305-AFC8-14B5A16E1EDC}">
+<ds:datastoreItem xmlns:ds="http://schemas.openxmlformats.org/officeDocument/2006/customXml" ds:itemID="{3AABE1E7-2CE6-4638-923C-D29714845AEC}">
   <ds:schemaRefs>
     <ds:schemaRef ds:uri="http://schemas.openxmlformats.org/officeDocument/2006/bibliography"/>
   </ds:schemaRefs>

</xml_diff>